<commit_message>
California dreamin  - formatting needed
</commit_message>
<xml_diff>
--- a/v3/textes.docx
+++ b/v3/textes.docx
@@ -814,23 +814,7 @@
             <w:noProof/>
             <w:lang w:val="ru-RU"/>
           </w:rPr>
-          <w:t>КОСТР</w:t>
-        </w:r>
-        <w:r>
-          <w:rPr>
-            <w:rStyle w:val="Hyperlink"/>
-            <w:noProof/>
-            <w:lang w:val="ru-RU"/>
-          </w:rPr>
-          <w:t>О</w:t>
-        </w:r>
-        <w:r>
-          <w:rPr>
-            <w:rStyle w:val="Hyperlink"/>
-            <w:noProof/>
-            <w:lang w:val="ru-RU"/>
-          </w:rPr>
-          <w:t>ВЫЕ</w:t>
+          <w:t>КОСТРОВЫЕ</w:t>
         </w:r>
         <w:r>
           <w:rPr>
@@ -942,7 +926,7 @@
             <w:noProof/>
             <w:webHidden/>
           </w:rPr>
-          <w:t>38</w:t>
+          <w:t>41</w:t>
         </w:r>
         <w:r>
           <w:rPr>
@@ -14999,17 +14983,7 @@
     </w:p>
     <w:p>
       <w:pPr>
-        <w:rPr>
-          <w:szCs w:val="32"/>
-          <w:lang w:val="ru-RU"/>
-        </w:rPr>
-      </w:pPr>
-    </w:p>
-    <w:p>
-      <w:pPr>
-        <w:rPr>
-          <w:szCs w:val="32"/>
-        </w:rPr>
+        <w:shd w:val="clear" w:color="auto" w:fill="FFFFFF"/>
         <w:sectPr>
           <w:pgSz w:w="12240" w:h="15840" w:code="1"/>
           <w:pgMar w:top="720" w:right="720" w:bottom="720" w:left="1267" w:header="706" w:footer="706" w:gutter="0"/>
@@ -15020,626 +14994,434 @@
     </w:p>
     <w:p>
       <w:pPr>
-        <w:pStyle w:val="Heading1"/>
-      </w:pPr>
-      <w:bookmarkStart w:id="5" w:name="_Toc63503749"/>
-      <w:r>
+        <w:pStyle w:val="Heading2"/>
+        <w:rPr>
+          <w:highlight w:val="yellow"/>
+        </w:rPr>
+      </w:pPr>
+      <w:r>
+        <w:rPr>
+          <w:highlight w:val="yellow"/>
+        </w:rPr>
         <w:lastRenderedPageBreak/>
-        <w:t>ЧИЖ</w:t>
-      </w:r>
-      <w:r>
-        <w:t xml:space="preserve"> &amp; ЧАЙФ</w:t>
+        <w:t>##CALIFORNIA DREAMIN</w:t>
+      </w:r>
+    </w:p>
+    <w:p>
+      <w:pPr>
+        <w:shd w:val="clear" w:color="auto" w:fill="FFFFFF"/>
+        <w:rPr>
+          <w:rFonts w:cs="Arial"/>
+          <w:sz w:val="24"/>
+        </w:rPr>
+      </w:pPr>
+      <w:r>
+        <w:rPr>
+          <w:rFonts w:cs="Arial"/>
+          <w:sz w:val="24"/>
+        </w:rPr>
+        <w:t>[Verse 1]</w:t>
+      </w:r>
+    </w:p>
+    <w:p>
+      <w:pPr>
+        <w:shd w:val="clear" w:color="auto" w:fill="FFFFFF"/>
+        <w:rPr>
+          <w:rFonts w:cs="Arial"/>
+          <w:sz w:val="24"/>
+        </w:rPr>
+      </w:pPr>
+      <w:r>
+        <w:rPr>
+          <w:rFonts w:cs="Arial"/>
+          <w:sz w:val="24"/>
+        </w:rPr>
+        <w:t xml:space="preserve">                    Am         G           F       G      Esus4                 E     F</w:t>
+      </w:r>
+    </w:p>
+    <w:p>
+      <w:pPr>
+        <w:shd w:val="clear" w:color="auto" w:fill="FFFFFF"/>
+        <w:rPr>
+          <w:rFonts w:cs="Arial"/>
+          <w:sz w:val="24"/>
+        </w:rPr>
+      </w:pPr>
+      <w:r>
+        <w:rPr>
+          <w:rFonts w:cs="Arial"/>
+          <w:sz w:val="24"/>
+        </w:rPr>
+        <w:t xml:space="preserve"> All the leaves are brown                  and the sky is gray</w:t>
+      </w:r>
+    </w:p>
+    <w:p>
+      <w:pPr>
+        <w:shd w:val="clear" w:color="auto" w:fill="FFFFFF"/>
+        <w:rPr>
+          <w:rFonts w:cs="Arial"/>
+          <w:sz w:val="24"/>
+        </w:rPr>
+      </w:pPr>
+      <w:r>
+        <w:rPr>
+          <w:rFonts w:cs="Arial"/>
+          <w:sz w:val="24"/>
+        </w:rPr>
+        <w:t xml:space="preserve">                     ( All the leaves are brown )             (and the skies are grey ey )</w:t>
+      </w:r>
+    </w:p>
+    <w:p>
+      <w:pPr>
+        <w:shd w:val="clear" w:color="auto" w:fill="FFFFFF"/>
+        <w:rPr>
+          <w:rFonts w:cs="Arial"/>
+          <w:sz w:val="24"/>
+        </w:rPr>
+      </w:pPr>
+      <w:r>
+        <w:rPr>
+          <w:rFonts w:cs="Arial"/>
+          <w:sz w:val="24"/>
+        </w:rPr>
+        <w:t xml:space="preserve">                 C            E     Am           F         Esus4                E</w:t>
+      </w:r>
+    </w:p>
+    <w:p>
+      <w:pPr>
+        <w:shd w:val="clear" w:color="auto" w:fill="FFFFFF"/>
+        <w:rPr>
+          <w:rFonts w:cs="Arial"/>
+          <w:sz w:val="24"/>
+        </w:rPr>
+      </w:pPr>
+      <w:r>
+        <w:rPr>
+          <w:rFonts w:cs="Arial"/>
+          <w:sz w:val="24"/>
+        </w:rPr>
+        <w:t>I've been for a walk                        on a winter's day</w:t>
+      </w:r>
+    </w:p>
+    <w:p>
+      <w:pPr>
+        <w:shd w:val="clear" w:color="auto" w:fill="FFFFFF"/>
+        <w:rPr>
+          <w:rFonts w:cs="Arial"/>
+          <w:sz w:val="24"/>
+        </w:rPr>
+      </w:pPr>
+      <w:r>
+        <w:rPr>
+          <w:rFonts w:cs="Arial"/>
+          <w:sz w:val="24"/>
+        </w:rPr>
+        <w:t xml:space="preserve">                 ( I've been for a wa-a-a-alk )               ( On a winter's day )</w:t>
+      </w:r>
+    </w:p>
+    <w:p>
+      <w:pPr>
+        <w:shd w:val="clear" w:color="auto" w:fill="FFFFFF"/>
+        <w:rPr>
+          <w:rFonts w:cs="Arial"/>
+          <w:sz w:val="24"/>
+        </w:rPr>
+      </w:pPr>
+      <w:r>
+        <w:rPr>
+          <w:rFonts w:cs="Arial"/>
+          <w:sz w:val="24"/>
+        </w:rPr>
+        <w:t xml:space="preserve">                  Am          G       F             G      Esus4               E</w:t>
+      </w:r>
+    </w:p>
+    <w:p>
+      <w:pPr>
+        <w:shd w:val="clear" w:color="auto" w:fill="FFFFFF"/>
+        <w:rPr>
+          <w:rFonts w:cs="Arial"/>
+          <w:sz w:val="24"/>
+        </w:rPr>
+      </w:pPr>
+      <w:r>
+        <w:rPr>
+          <w:rFonts w:cs="Arial"/>
+          <w:sz w:val="24"/>
+        </w:rPr>
+        <w:t>I'd be safe and warm                           if I was in L.A.</w:t>
+      </w:r>
+    </w:p>
+    <w:p>
+      <w:pPr>
+        <w:shd w:val="clear" w:color="auto" w:fill="FFFFFF"/>
+        <w:rPr>
+          <w:rFonts w:cs="Arial"/>
+          <w:sz w:val="24"/>
+        </w:rPr>
+      </w:pPr>
+      <w:r>
+        <w:rPr>
+          <w:rFonts w:cs="Arial"/>
+          <w:sz w:val="24"/>
+        </w:rPr>
+        <w:t xml:space="preserve">                   ( I'll be safe and warm )                    ( If I was in L.A. )</w:t>
+      </w:r>
+    </w:p>
+    <w:p>
+      <w:pPr>
+        <w:shd w:val="clear" w:color="auto" w:fill="FFFFFF"/>
+        <w:rPr>
+          <w:rFonts w:cs="Arial"/>
+          <w:sz w:val="24"/>
+        </w:rPr>
+      </w:pPr>
+      <w:r>
+        <w:rPr>
+          <w:rFonts w:cs="Arial"/>
+          <w:sz w:val="24"/>
+        </w:rPr>
+        <w:t xml:space="preserve">          Am              G      F             G             Esus4</w:t>
+      </w:r>
+    </w:p>
+    <w:p>
+      <w:pPr>
+        <w:shd w:val="clear" w:color="auto" w:fill="FFFFFF"/>
+        <w:rPr>
+          <w:rFonts w:cs="Arial"/>
+          <w:sz w:val="24"/>
+        </w:rPr>
+      </w:pPr>
+      <w:r>
+        <w:rPr>
+          <w:rFonts w:cs="Arial"/>
+          <w:sz w:val="24"/>
+        </w:rPr>
+        <w:t>California dreamin'                        on such a winter's da-a-a-a-a-ay</w:t>
+      </w:r>
+    </w:p>
+    <w:p>
+      <w:pPr>
+        <w:shd w:val="clear" w:color="auto" w:fill="FFFFFF"/>
+        <w:rPr>
+          <w:rFonts w:cs="Arial"/>
+          <w:sz w:val="24"/>
+        </w:rPr>
+      </w:pPr>
+      <w:r>
+        <w:rPr>
+          <w:rFonts w:cs="Arial"/>
+          <w:sz w:val="24"/>
+        </w:rPr>
+        <w:t xml:space="preserve">                    ( </w:t>
+      </w:r>
+      <w:bookmarkStart w:id="5" w:name="_GoBack"/>
+      <w:r>
+        <w:rPr>
+          <w:rFonts w:cs="Arial"/>
+          <w:sz w:val="24"/>
+        </w:rPr>
+        <w:t xml:space="preserve">California dreamin </w:t>
       </w:r>
       <w:bookmarkEnd w:id="5"/>
-    </w:p>
-    <w:p>
-      <w:pPr>
-        <w:rPr>
-          <w:sz w:val="40"/>
-          <w:lang w:val="ru-RU"/>
-        </w:rPr>
-      </w:pPr>
-      <w:r>
-        <w:rPr>
-          <w:sz w:val="40"/>
-          <w:lang w:val="ru-RU"/>
-        </w:rPr>
-        <w:t xml:space="preserve">Вечная молодость: </w:t>
-      </w:r>
-      <w:r>
-        <w:rPr>
-          <w:sz w:val="40"/>
-          <w:lang w:val="ru-RU"/>
-        </w:rPr>
-        <w:tab/>
-      </w:r>
-      <w:r>
-        <w:rPr>
-          <w:rStyle w:val="inlinechords2"/>
-          <w:lang w:val="ru-RU"/>
-        </w:rPr>
-        <w:t>Am G C / Dm E Am</w:t>
-      </w:r>
-    </w:p>
-    <w:p>
-      <w:pPr>
-        <w:ind w:left="1440" w:hanging="1440"/>
-        <w:rPr>
-          <w:rStyle w:val="inlinechords2"/>
-          <w:lang w:val="ru-RU"/>
-        </w:rPr>
-      </w:pPr>
-      <w:r>
-        <w:rPr>
-          <w:sz w:val="40"/>
-          <w:lang w:val="ru-RU"/>
-        </w:rPr>
-        <w:t>OK:</w:t>
-      </w:r>
-      <w:r>
-        <w:rPr>
-          <w:sz w:val="40"/>
-        </w:rPr>
-        <w:t xml:space="preserve"> </w:t>
-      </w:r>
-      <w:r>
-        <w:rPr>
-          <w:sz w:val="40"/>
-        </w:rPr>
-        <w:tab/>
-      </w:r>
-      <w:r>
-        <w:rPr>
-          <w:rStyle w:val="inlinechords2"/>
-          <w:lang w:val="ru-RU"/>
-        </w:rPr>
-        <w:t>D A</w:t>
-      </w:r>
-      <w:r>
-        <w:rPr>
-          <w:rStyle w:val="inlinechords2"/>
-        </w:rPr>
-        <w:t xml:space="preserve"> </w:t>
-      </w:r>
-      <w:r>
-        <w:rPr>
-          <w:rStyle w:val="inlinechords2"/>
-          <w:lang w:val="ru-RU"/>
-        </w:rPr>
-        <w:t xml:space="preserve"> D</w:t>
-      </w:r>
-      <w:r>
-        <w:rPr>
-          <w:rStyle w:val="inlinechords2"/>
-        </w:rPr>
-        <w:t xml:space="preserve"> </w:t>
-      </w:r>
-      <w:r>
-        <w:rPr>
-          <w:rStyle w:val="inlinechords2"/>
-          <w:lang w:val="ru-RU"/>
-        </w:rPr>
-        <w:t xml:space="preserve"> </w:t>
-      </w:r>
-      <w:r>
-        <w:rPr>
-          <w:rStyle w:val="inlinechords2"/>
-          <w:lang w:val="ru-RU"/>
-        </w:rPr>
-        <w:br/>
-      </w:r>
-      <w:r>
-        <w:rPr>
-          <w:rStyle w:val="inlinechords2"/>
-          <w:lang w:val="ru-RU"/>
-        </w:rPr>
-        <w:t>G A</w:t>
-      </w:r>
-      <w:r>
-        <w:rPr>
-          <w:rStyle w:val="inlinechords2"/>
-        </w:rPr>
-        <w:t xml:space="preserve"> </w:t>
-      </w:r>
-      <w:r>
-        <w:rPr>
-          <w:rStyle w:val="inlinechords2"/>
-          <w:lang w:val="ru-RU"/>
-        </w:rPr>
-        <w:t xml:space="preserve"> D</w:t>
-      </w:r>
-      <w:r>
-        <w:rPr>
-          <w:rStyle w:val="inlinechords2"/>
-        </w:rPr>
-        <w:t xml:space="preserve"> </w:t>
-      </w:r>
-      <w:r>
-        <w:rPr>
-          <w:rStyle w:val="inlinechords2"/>
-          <w:lang w:val="ru-RU"/>
-        </w:rPr>
-        <w:t xml:space="preserve"> A</w:t>
-      </w:r>
-      <w:r>
-        <w:rPr>
-          <w:rStyle w:val="inlinechords2"/>
-          <w:lang w:val="ru-RU"/>
-        </w:rPr>
-        <w:br/>
-      </w:r>
-      <w:r>
-        <w:rPr>
-          <w:rStyle w:val="inlinechords2"/>
-          <w:lang w:val="ru-RU"/>
-        </w:rPr>
-        <w:t xml:space="preserve">D F# Hm </w:t>
-      </w:r>
-      <w:r>
-        <w:rPr>
-          <w:rStyle w:val="inlinechords2"/>
-          <w:lang w:val="ru-RU"/>
-        </w:rPr>
-        <w:br/>
-      </w:r>
-      <w:r>
-        <w:rPr>
-          <w:rStyle w:val="inlinechords2"/>
-          <w:lang w:val="ru-RU"/>
-        </w:rPr>
-        <w:t>G A</w:t>
-      </w:r>
-      <w:r>
-        <w:rPr>
-          <w:rStyle w:val="inlinechords2"/>
-        </w:rPr>
-        <w:t xml:space="preserve"> </w:t>
-      </w:r>
-      <w:r>
-        <w:rPr>
-          <w:rStyle w:val="inlinechords2"/>
-          <w:lang w:val="ru-RU"/>
-        </w:rPr>
-        <w:t xml:space="preserve"> D </w:t>
-      </w:r>
-      <w:r>
-        <w:rPr>
-          <w:rStyle w:val="inlinechords2"/>
-        </w:rPr>
-        <w:t xml:space="preserve"> </w:t>
-      </w:r>
-      <w:r>
-        <w:rPr>
-          <w:rStyle w:val="inlinechords2"/>
-          <w:lang w:val="ru-RU"/>
-        </w:rPr>
-        <w:t>A</w:t>
-      </w:r>
-    </w:p>
-    <w:p>
-      <w:pPr>
-        <w:rPr>
-          <w:rStyle w:val="inlinechords2"/>
-          <w:lang w:val="ru-RU"/>
-        </w:rPr>
-      </w:pPr>
-      <w:r>
-        <w:rPr>
-          <w:sz w:val="40"/>
-          <w:lang w:val="ru-RU"/>
-        </w:rPr>
-        <w:t>О любви:</w:t>
-      </w:r>
-      <w:r>
-        <w:rPr>
-          <w:sz w:val="40"/>
-          <w:lang w:val="ru-RU"/>
-        </w:rPr>
-        <w:tab/>
-      </w:r>
-      <w:r>
-        <w:rPr>
-          <w:sz w:val="40"/>
-          <w:lang w:val="ru-RU"/>
-        </w:rPr>
-        <w:tab/>
-      </w:r>
-      <w:r>
-        <w:rPr>
-          <w:rStyle w:val="inlinechords2"/>
-          <w:lang w:val="ru-RU"/>
-        </w:rPr>
-        <w:t>{D} F# Hm G A D</w:t>
-      </w:r>
-    </w:p>
-    <w:p>
-      <w:pPr>
-        <w:ind w:left="2340" w:hanging="2250"/>
-        <w:rPr>
-          <w:b/>
-        </w:rPr>
-      </w:pPr>
-      <w:r>
-        <w:rPr>
-          <w:sz w:val="40"/>
-          <w:lang w:val="ru-RU"/>
-        </w:rPr>
-        <w:t xml:space="preserve">Фантом: </w:t>
-      </w:r>
-      <w:r>
-        <w:rPr>
-          <w:sz w:val="40"/>
-          <w:lang w:val="ru-RU"/>
-        </w:rPr>
-        <w:tab/>
-      </w:r>
-      <w:r>
-        <w:rPr>
-          <w:rFonts w:ascii="Consolas" w:hAnsi="Consolas" w:cs="Consolas"/>
-          <w:b/>
-          <w:sz w:val="40"/>
-          <w:szCs w:val="40"/>
-        </w:rPr>
-        <w:t xml:space="preserve">Am E Am </w:t>
-      </w:r>
-      <w:r>
-        <w:rPr>
-          <w:rFonts w:ascii="Consolas" w:hAnsi="Consolas" w:cs="Consolas"/>
-          <w:b/>
-          <w:sz w:val="40"/>
-          <w:szCs w:val="40"/>
-        </w:rPr>
-        <w:br/>
-      </w:r>
-      <w:r>
-        <w:rPr>
-          <w:rFonts w:ascii="Consolas" w:hAnsi="Consolas" w:cs="Consolas"/>
-          <w:b/>
-          <w:sz w:val="40"/>
-          <w:szCs w:val="40"/>
-        </w:rPr>
-        <w:t>Am G C E7</w:t>
-      </w:r>
-      <w:r>
-        <w:rPr>
-          <w:rFonts w:ascii="Consolas" w:hAnsi="Consolas" w:cs="Consolas"/>
-          <w:b/>
-          <w:sz w:val="40"/>
-          <w:szCs w:val="40"/>
-        </w:rPr>
-        <w:br/>
-      </w:r>
-      <w:r>
-        <w:rPr>
-          <w:rFonts w:ascii="Consolas" w:hAnsi="Consolas" w:cs="Consolas"/>
-          <w:b/>
-          <w:sz w:val="40"/>
-          <w:szCs w:val="40"/>
-        </w:rPr>
-        <w:t xml:space="preserve">Am C </w:t>
-      </w:r>
-      <w:r>
-        <w:rPr>
-          <w:rFonts w:ascii="Consolas" w:hAnsi="Consolas" w:cs="Consolas"/>
-          <w:b/>
-          <w:sz w:val="40"/>
-          <w:szCs w:val="40"/>
-        </w:rPr>
-        <w:br/>
-      </w:r>
-      <w:r>
-        <w:rPr>
-          <w:rFonts w:ascii="Consolas" w:hAnsi="Consolas" w:cs="Consolas"/>
-          <w:b/>
-          <w:sz w:val="40"/>
-          <w:szCs w:val="40"/>
-        </w:rPr>
-        <w:t>D</w:t>
-      </w:r>
-      <w:r>
-        <w:rPr>
-          <w:rFonts w:ascii="Consolas" w:hAnsi="Consolas" w:cs="Consolas"/>
-          <w:b/>
-          <w:sz w:val="40"/>
-          <w:szCs w:val="40"/>
-        </w:rPr>
-        <w:t xml:space="preserve"> </w:t>
-      </w:r>
-      <w:r>
-        <w:rPr>
-          <w:rFonts w:ascii="Consolas" w:hAnsi="Consolas" w:cs="Consolas"/>
-          <w:b/>
-          <w:sz w:val="40"/>
-          <w:szCs w:val="40"/>
-        </w:rPr>
-        <w:t xml:space="preserve"> F</w:t>
-      </w:r>
-      <w:r>
-        <w:rPr>
-          <w:rFonts w:ascii="Consolas" w:hAnsi="Consolas" w:cs="Consolas"/>
-          <w:b/>
-          <w:sz w:val="40"/>
-          <w:szCs w:val="40"/>
-        </w:rPr>
-        <w:br/>
-      </w:r>
-      <w:r>
-        <w:rPr>
-          <w:rFonts w:ascii="Consolas" w:hAnsi="Consolas" w:cs="Consolas"/>
-          <w:b/>
-          <w:sz w:val="40"/>
-          <w:szCs w:val="40"/>
-        </w:rPr>
-        <w:t>Am E Am</w:t>
-      </w:r>
-    </w:p>
-    <w:p>
-      <w:pPr>
-        <w:rPr>
-          <w:rStyle w:val="inlinechords2"/>
-          <w:lang w:val="ru-RU"/>
-        </w:rPr>
-      </w:pPr>
-      <w:r>
-        <w:rPr>
-          <w:sz w:val="40"/>
-          <w:lang w:val="ru-RU"/>
-        </w:rPr>
-        <w:t xml:space="preserve">Оранжевое настроение: </w:t>
-      </w:r>
-      <w:r>
-        <w:rPr>
-          <w:rStyle w:val="inlinechords2"/>
-          <w:lang w:val="ru-RU"/>
-        </w:rPr>
-        <w:t>C Am Dm G</w:t>
-      </w:r>
-    </w:p>
-    <w:p>
-      <w:pPr>
-        <w:rPr>
-          <w:rStyle w:val="inlinechords2"/>
-          <w:lang w:val="ru-RU"/>
-        </w:rPr>
-      </w:pPr>
-      <w:r>
-        <w:rPr>
-          <w:sz w:val="40"/>
-          <w:lang w:val="ru-RU"/>
-        </w:rPr>
-        <w:t>Ой-йо:</w:t>
-      </w:r>
-      <w:r>
-        <w:rPr>
-          <w:sz w:val="40"/>
-          <w:lang w:val="ru-RU"/>
-        </w:rPr>
-        <w:tab/>
-      </w:r>
-      <w:r>
-        <w:rPr>
-          <w:sz w:val="40"/>
-          <w:lang w:val="ru-RU"/>
-        </w:rPr>
-        <w:tab/>
-      </w:r>
-      <w:r>
-        <w:rPr>
-          <w:rStyle w:val="inlinechords2"/>
-          <w:lang w:val="ru-RU"/>
-        </w:rPr>
-        <w:t>C G Am F G</w:t>
-      </w:r>
-    </w:p>
-    <w:p>
-      <w:pPr>
-        <w:rPr>
-          <w:rStyle w:val="inlinechords2"/>
-          <w:lang w:val="ru-RU"/>
-        </w:rPr>
-      </w:pPr>
-      <w:r>
-        <w:rPr>
-          <w:sz w:val="40"/>
-          <w:lang w:val="ru-RU"/>
-        </w:rPr>
-        <w:t xml:space="preserve">Аргентина-Ямайка: </w:t>
-      </w:r>
-      <w:r>
-        <w:rPr>
-          <w:rStyle w:val="inlinechords2"/>
-          <w:lang w:val="ru-RU"/>
-        </w:rPr>
-        <w:t>Fm# Fm# Hm Fm#  [A E Hm Fm#]</w:t>
-      </w:r>
-    </w:p>
-    <w:p>
-      <w:pPr>
-        <w:ind w:left="2520" w:hanging="2520"/>
-        <w:rPr>
-          <w:rStyle w:val="inlinechords2"/>
-        </w:rPr>
-      </w:pPr>
-      <w:r>
-        <w:rPr>
-          <w:sz w:val="40"/>
-          <w:lang w:val="ru-RU"/>
-        </w:rPr>
-        <w:t>Не спеши:</w:t>
-      </w:r>
-      <w:r>
-        <w:rPr>
-          <w:sz w:val="40"/>
-          <w:lang w:val="ru-RU"/>
-        </w:rPr>
-        <w:tab/>
-      </w:r>
-      <w:r>
-        <w:rPr>
-          <w:rStyle w:val="inlinechords2"/>
-        </w:rPr>
-        <w:t>Am E</w:t>
-      </w:r>
-      <w:r>
-        <w:rPr>
-          <w:rStyle w:val="inlinechords2"/>
-        </w:rPr>
-        <w:t xml:space="preserve"> </w:t>
-      </w:r>
-      <w:r>
-        <w:rPr>
-          <w:rStyle w:val="inlinechords2"/>
-        </w:rPr>
-        <w:t xml:space="preserve"> Am </w:t>
-      </w:r>
-      <w:r>
-        <w:rPr>
-          <w:rStyle w:val="inlinechords2"/>
-        </w:rPr>
-        <w:br/>
-      </w:r>
-      <w:r>
-        <w:rPr>
-          <w:rStyle w:val="inlinechords2"/>
-        </w:rPr>
-        <w:t>C</w:t>
-      </w:r>
-      <w:r>
-        <w:rPr>
-          <w:rStyle w:val="inlinechords2"/>
-        </w:rPr>
-        <w:t xml:space="preserve"> </w:t>
-      </w:r>
-      <w:r>
-        <w:rPr>
-          <w:rStyle w:val="inlinechords2"/>
-        </w:rPr>
-        <w:t xml:space="preserve"> G</w:t>
-      </w:r>
-      <w:r>
-        <w:rPr>
-          <w:rStyle w:val="inlinechords2"/>
-        </w:rPr>
-        <w:t xml:space="preserve"> </w:t>
-      </w:r>
-      <w:r>
-        <w:rPr>
-          <w:rStyle w:val="inlinechords2"/>
-        </w:rPr>
-        <w:t xml:space="preserve"> Am F</w:t>
-      </w:r>
-      <w:r>
-        <w:rPr>
-          <w:rStyle w:val="inlinechords2"/>
-        </w:rPr>
-        <w:br/>
-      </w:r>
-      <w:r>
-        <w:rPr>
-          <w:rStyle w:val="inlinechords2"/>
-        </w:rPr>
-        <w:t>C</w:t>
-      </w:r>
-      <w:r>
-        <w:rPr>
-          <w:rStyle w:val="inlinechords2"/>
-        </w:rPr>
-        <w:t xml:space="preserve"> </w:t>
-      </w:r>
-      <w:r>
-        <w:rPr>
-          <w:rStyle w:val="inlinechords2"/>
-        </w:rPr>
-        <w:t xml:space="preserve"> G</w:t>
-      </w:r>
-      <w:r>
-        <w:rPr>
-          <w:rStyle w:val="inlinechords2"/>
-        </w:rPr>
-        <w:t xml:space="preserve"> </w:t>
-      </w:r>
-      <w:r>
-        <w:rPr>
-          <w:rStyle w:val="inlinechords2"/>
-        </w:rPr>
-        <w:t xml:space="preserve"> Am F</w:t>
-      </w:r>
-      <w:r>
-        <w:rPr>
-          <w:rStyle w:val="inlinechords2"/>
-        </w:rPr>
-        <w:br/>
-      </w:r>
-      <w:r>
-        <w:rPr>
-          <w:rStyle w:val="inlinechords2"/>
-        </w:rPr>
-        <w:t>C</w:t>
-      </w:r>
-      <w:r>
-        <w:rPr>
-          <w:rStyle w:val="inlinechords2"/>
-        </w:rPr>
-        <w:t xml:space="preserve"> </w:t>
-      </w:r>
-      <w:r>
-        <w:rPr>
-          <w:rStyle w:val="inlinechords2"/>
-        </w:rPr>
-        <w:t xml:space="preserve"> E7 Am E</w:t>
-      </w:r>
-    </w:p>
-    <w:p>
-      <w:pPr>
-        <w:rPr>
-          <w:rStyle w:val="inlinechords2"/>
-        </w:rPr>
-      </w:pPr>
-      <w:r>
-        <w:rPr>
-          <w:sz w:val="40"/>
-          <w:lang w:val="ru-RU"/>
-        </w:rPr>
-        <w:t xml:space="preserve">С войны: </w:t>
-      </w:r>
-      <w:r>
-        <w:rPr>
-          <w:sz w:val="40"/>
-          <w:lang w:val="ru-RU"/>
-        </w:rPr>
-        <w:tab/>
-      </w:r>
-      <w:r>
-        <w:rPr>
-          <w:sz w:val="40"/>
-        </w:rPr>
-        <w:tab/>
-      </w:r>
-      <w:r>
-        <w:rPr>
-          <w:rStyle w:val="inlinechords2"/>
-        </w:rPr>
-        <w:t>G D Am Em  {G D Am C D Em}</w:t>
-      </w:r>
-    </w:p>
-    <w:p>
-      <w:pPr>
-        <w:rPr>
-          <w:lang w:val="ru-RU"/>
-        </w:rPr>
-      </w:pPr>
-    </w:p>
-    <w:p>
-      <w:pPr>
-        <w:rPr>
-          <w:lang w:val="ru-RU"/>
-        </w:rPr>
-      </w:pPr>
-    </w:p>
-    <w:p>
-      <w:pPr>
-        <w:rPr>
-          <w:lang w:val="ru-RU"/>
+      <w:r>
+        <w:rPr>
+          <w:rFonts w:cs="Arial"/>
+          <w:sz w:val="24"/>
+        </w:rPr>
+        <w:t>)</w:t>
+      </w:r>
+    </w:p>
+    <w:p>
+      <w:pPr>
+        <w:shd w:val="clear" w:color="auto" w:fill="FFFFFF"/>
+        <w:rPr>
+          <w:rFonts w:cs="Arial"/>
+          <w:sz w:val="24"/>
+        </w:rPr>
+      </w:pPr>
+      <w:r>
+        <w:rPr>
+          <w:rFonts w:cs="Arial"/>
+          <w:sz w:val="24"/>
+        </w:rPr>
+        <w:t>[Verse 2]</w:t>
+      </w:r>
+    </w:p>
+    <w:p>
+      <w:pPr>
+        <w:shd w:val="clear" w:color="auto" w:fill="FFFFFF"/>
+        <w:rPr>
+          <w:rFonts w:cs="Arial"/>
+          <w:sz w:val="24"/>
+        </w:rPr>
+      </w:pPr>
+      <w:r>
+        <w:rPr>
+          <w:rFonts w:cs="Arial"/>
+          <w:sz w:val="24"/>
+        </w:rPr>
+        <w:t xml:space="preserve">                   Am  G  F          G        Esus4  E</w:t>
+      </w:r>
+    </w:p>
+    <w:p>
+      <w:pPr>
+        <w:shd w:val="clear" w:color="auto" w:fill="FFFFFF"/>
+        <w:rPr>
+          <w:rFonts w:cs="Arial"/>
+          <w:sz w:val="24"/>
+        </w:rPr>
+      </w:pPr>
+      <w:r>
+        <w:rPr>
+          <w:rFonts w:cs="Arial"/>
+          <w:sz w:val="24"/>
+        </w:rPr>
+        <w:t>Stopped in to a church     I passed along the way</w:t>
+      </w:r>
+    </w:p>
+    <w:p>
+      <w:pPr>
+        <w:shd w:val="clear" w:color="auto" w:fill="FFFFFF"/>
+        <w:rPr>
+          <w:rFonts w:cs="Arial"/>
+          <w:sz w:val="24"/>
+        </w:rPr>
+      </w:pPr>
+      <w:r>
+        <w:rPr>
+          <w:rFonts w:cs="Arial"/>
+          <w:sz w:val="24"/>
+        </w:rPr>
+        <w:t xml:space="preserve"> F                    C    E Am       F       Esus4  E</w:t>
+      </w:r>
+    </w:p>
+    <w:p>
+      <w:pPr>
+        <w:shd w:val="clear" w:color="auto" w:fill="FFFFFF"/>
+        <w:rPr>
+          <w:rFonts w:cs="Arial"/>
+          <w:sz w:val="24"/>
+        </w:rPr>
+      </w:pPr>
+      <w:r>
+        <w:rPr>
+          <w:rFonts w:cs="Arial"/>
+          <w:sz w:val="24"/>
+        </w:rPr>
+        <w:t>Well I got down on my knees   and I pretend to pray</w:t>
+      </w:r>
+    </w:p>
+    <w:p>
+      <w:pPr>
+        <w:shd w:val="clear" w:color="auto" w:fill="FFFFFF"/>
+        <w:rPr>
+          <w:rFonts w:cs="Arial"/>
+          <w:sz w:val="24"/>
+        </w:rPr>
+      </w:pPr>
+      <w:r>
+        <w:rPr>
+          <w:rFonts w:cs="Arial"/>
+          <w:sz w:val="24"/>
+        </w:rPr>
+        <w:t xml:space="preserve">  E                               Am  G  F</w:t>
+      </w:r>
+    </w:p>
+    <w:p>
+      <w:pPr>
+        <w:shd w:val="clear" w:color="auto" w:fill="FFFFFF"/>
+        <w:rPr>
+          <w:rFonts w:cs="Arial"/>
+          <w:sz w:val="24"/>
+        </w:rPr>
+      </w:pPr>
+      <w:r>
+        <w:rPr>
+          <w:rFonts w:cs="Arial"/>
+          <w:sz w:val="24"/>
+        </w:rPr>
+        <w:t>You know the preacher liked the cold</w:t>
+      </w:r>
+    </w:p>
+    <w:p>
+      <w:pPr>
+        <w:shd w:val="clear" w:color="auto" w:fill="FFFFFF"/>
+        <w:rPr>
+          <w:rFonts w:cs="Arial"/>
+          <w:sz w:val="24"/>
+        </w:rPr>
+      </w:pPr>
+      <w:r>
+        <w:rPr>
+          <w:rFonts w:cs="Arial"/>
+          <w:sz w:val="24"/>
+        </w:rPr>
+        <w:t xml:space="preserve">              G      Esus4  E</w:t>
+      </w:r>
+    </w:p>
+    <w:p>
+      <w:pPr>
+        <w:shd w:val="clear" w:color="auto" w:fill="FFFFFF"/>
+        <w:rPr>
+          <w:rFonts w:cs="Arial"/>
+          <w:sz w:val="24"/>
+        </w:rPr>
+      </w:pPr>
+      <w:r>
+        <w:rPr>
+          <w:rFonts w:cs="Arial"/>
+          <w:sz w:val="24"/>
+        </w:rPr>
+        <w:t>He knows I'm gonna stay</w:t>
+      </w:r>
+    </w:p>
+    <w:p>
+      <w:pPr>
+        <w:shd w:val="clear" w:color="auto" w:fill="FFFFFF"/>
+        <w:rPr>
+          <w:rFonts w:cs="Arial"/>
+          <w:sz w:val="24"/>
+        </w:rPr>
+      </w:pPr>
+      <w:r>
+        <w:rPr>
+          <w:rFonts w:cs="Arial"/>
+          <w:sz w:val="24"/>
+        </w:rPr>
+        <w:t xml:space="preserve"> Am    G   F            G               Esus4  E</w:t>
+      </w:r>
+    </w:p>
+    <w:p>
+      <w:pPr>
+        <w:shd w:val="clear" w:color="auto" w:fill="FFFFFF"/>
+        <w:rPr>
+          <w:rFonts w:cs="Arial"/>
+          <w:sz w:val="24"/>
+        </w:rPr>
+      </w:pPr>
+      <w:r>
+        <w:rPr>
+          <w:rFonts w:cs="Arial"/>
+          <w:sz w:val="24"/>
+        </w:rPr>
+        <w:t>California dreamin' on such a winter's day</w:t>
+      </w:r>
+    </w:p>
+    <w:p>
+      <w:pPr>
+        <w:shd w:val="clear" w:color="auto" w:fill="FFFFFF"/>
+        <w:rPr>
+          <w:rFonts w:cs="Arial"/>
+          <w:sz w:val="24"/>
+        </w:rPr>
+      </w:pPr>
+    </w:p>
+    <w:p>
+      <w:pPr>
+        <w:shd w:val="clear" w:color="auto" w:fill="FFFFFF"/>
+        <w:rPr>
+          <w:rFonts w:cs="Arial"/>
+          <w:sz w:val="24"/>
         </w:rPr>
         <w:sectPr>
           <w:pgSz w:w="12240" w:h="15840" w:code="1"/>
@@ -15651,9 +15433,1185 @@
     </w:p>
     <w:p>
       <w:pPr>
+        <w:shd w:val="clear" w:color="auto" w:fill="FFFFFF"/>
+        <w:rPr>
+          <w:rFonts w:cs="Arial"/>
+          <w:sz w:val="24"/>
+        </w:rPr>
+      </w:pPr>
+    </w:p>
+    <w:p>
+      <w:pPr>
+        <w:shd w:val="clear" w:color="auto" w:fill="FFFFFF"/>
+        <w:rPr>
+          <w:rFonts w:cs="Arial"/>
+          <w:sz w:val="24"/>
+        </w:rPr>
+      </w:pPr>
+      <w:r>
+        <w:rPr>
+          <w:rFonts w:cs="Arial"/>
+          <w:sz w:val="24"/>
+        </w:rPr>
+        <w:t xml:space="preserve"> </w:t>
+      </w:r>
+    </w:p>
+    <w:p>
+      <w:pPr>
+        <w:shd w:val="clear" w:color="auto" w:fill="FFFFFF"/>
+        <w:rPr>
+          <w:rFonts w:cs="Arial"/>
+          <w:sz w:val="24"/>
+        </w:rPr>
+      </w:pPr>
+      <w:r>
+        <w:rPr>
+          <w:rFonts w:cs="Arial"/>
+          <w:sz w:val="24"/>
+        </w:rPr>
+        <w:t>[Instrumental]</w:t>
+      </w:r>
+    </w:p>
+    <w:p>
+      <w:pPr>
+        <w:shd w:val="clear" w:color="auto" w:fill="FFFFFF"/>
+        <w:rPr>
+          <w:rFonts w:cs="Arial"/>
+          <w:sz w:val="24"/>
+        </w:rPr>
+      </w:pPr>
+      <w:r>
+        <w:rPr>
+          <w:rFonts w:cs="Arial"/>
+          <w:sz w:val="24"/>
+        </w:rPr>
+        <w:t>play this while the flute plays:</w:t>
+      </w:r>
+    </w:p>
+    <w:p>
+      <w:pPr>
+        <w:shd w:val="clear" w:color="auto" w:fill="FFFFFF"/>
+        <w:rPr>
+          <w:rFonts w:cs="Arial"/>
+          <w:sz w:val="24"/>
+        </w:rPr>
+      </w:pPr>
+      <w:r>
+        <w:rPr>
+          <w:rFonts w:cs="Arial"/>
+          <w:sz w:val="24"/>
+        </w:rPr>
+        <w:t xml:space="preserve">    Am</w:t>
+      </w:r>
+    </w:p>
+    <w:p>
+      <w:pPr>
+        <w:shd w:val="clear" w:color="auto" w:fill="FFFFFF"/>
+        <w:rPr>
+          <w:rFonts w:cs="Arial"/>
+          <w:sz w:val="24"/>
+        </w:rPr>
+      </w:pPr>
+      <w:r>
+        <w:rPr>
+          <w:rFonts w:cs="Arial"/>
+          <w:sz w:val="24"/>
+        </w:rPr>
+        <w:t>e|-0-0-0-0-0-0---0--0--0--0--0--0-----|</w:t>
+      </w:r>
+    </w:p>
+    <w:p>
+      <w:pPr>
+        <w:shd w:val="clear" w:color="auto" w:fill="FFFFFF"/>
+        <w:rPr>
+          <w:rFonts w:cs="Arial"/>
+          <w:sz w:val="24"/>
+        </w:rPr>
+      </w:pPr>
+      <w:r>
+        <w:rPr>
+          <w:rFonts w:cs="Arial"/>
+          <w:sz w:val="24"/>
+        </w:rPr>
+        <w:t>B|-1-1-1-1-1-1---0-h1--3--1-p0--1-----|</w:t>
+      </w:r>
+    </w:p>
+    <w:p>
+      <w:pPr>
+        <w:shd w:val="clear" w:color="auto" w:fill="FFFFFF"/>
+        <w:rPr>
+          <w:rFonts w:cs="Arial"/>
+          <w:sz w:val="24"/>
+        </w:rPr>
+      </w:pPr>
+      <w:r>
+        <w:rPr>
+          <w:rFonts w:cs="Arial"/>
+          <w:sz w:val="24"/>
+        </w:rPr>
+        <w:t>G|-2-2-2-2-2-2---2--2--2--2--2--2-&gt;&gt;&gt;&gt;|</w:t>
+      </w:r>
+    </w:p>
+    <w:p>
+      <w:pPr>
+        <w:shd w:val="clear" w:color="auto" w:fill="FFFFFF"/>
+        <w:rPr>
+          <w:rFonts w:cs="Arial"/>
+          <w:sz w:val="24"/>
+        </w:rPr>
+      </w:pPr>
+      <w:r>
+        <w:rPr>
+          <w:rFonts w:cs="Arial"/>
+          <w:sz w:val="24"/>
+        </w:rPr>
+        <w:t>D|-2-2-2-2-2-2---2--2--2--2--2--2-----|</w:t>
+      </w:r>
+    </w:p>
+    <w:p>
+      <w:pPr>
+        <w:shd w:val="clear" w:color="auto" w:fill="FFFFFF"/>
+        <w:rPr>
+          <w:rFonts w:cs="Arial"/>
+          <w:sz w:val="24"/>
+        </w:rPr>
+      </w:pPr>
+      <w:r>
+        <w:rPr>
+          <w:rFonts w:cs="Arial"/>
+          <w:sz w:val="24"/>
+        </w:rPr>
+        <w:t>A|-0-0-0-0-0-0---0--0--0--0--0--0-----|</w:t>
+      </w:r>
+    </w:p>
+    <w:p>
+      <w:pPr>
+        <w:shd w:val="clear" w:color="auto" w:fill="FFFFFF"/>
+        <w:rPr>
+          <w:rFonts w:cs="Arial"/>
+          <w:sz w:val="24"/>
+        </w:rPr>
+      </w:pPr>
+      <w:r>
+        <w:rPr>
+          <w:rFonts w:cs="Arial"/>
+          <w:sz w:val="24"/>
+        </w:rPr>
+        <w:t>E|-0-0-0-0-0-0---0--0--0--0--0--0-----|</w:t>
+      </w:r>
+    </w:p>
+    <w:p>
+      <w:pPr>
+        <w:shd w:val="clear" w:color="auto" w:fill="FFFFFF"/>
+        <w:rPr>
+          <w:rFonts w:cs="Arial"/>
+          <w:sz w:val="24"/>
+        </w:rPr>
+      </w:pPr>
+      <w:r>
+        <w:rPr>
+          <w:rFonts w:cs="Arial"/>
+          <w:sz w:val="24"/>
+        </w:rPr>
+        <w:t xml:space="preserve"> </w:t>
+      </w:r>
+    </w:p>
+    <w:p>
+      <w:pPr>
+        <w:shd w:val="clear" w:color="auto" w:fill="FFFFFF"/>
+        <w:rPr>
+          <w:rFonts w:cs="Arial"/>
+          <w:sz w:val="24"/>
+        </w:rPr>
+      </w:pPr>
+      <w:r>
+        <w:rPr>
+          <w:rFonts w:cs="Arial"/>
+          <w:sz w:val="24"/>
+        </w:rPr>
+        <w:t>then (still the flute playin)</w:t>
+      </w:r>
+    </w:p>
+    <w:p>
+      <w:pPr>
+        <w:shd w:val="clear" w:color="auto" w:fill="FFFFFF"/>
+        <w:rPr>
+          <w:rFonts w:cs="Arial"/>
+          <w:sz w:val="24"/>
+        </w:rPr>
+      </w:pPr>
+      <w:r>
+        <w:rPr>
+          <w:rFonts w:cs="Arial"/>
+          <w:sz w:val="24"/>
+        </w:rPr>
+        <w:t>Am   G    E7    Am    F        E7sus4</w:t>
+      </w:r>
+    </w:p>
+    <w:p>
+      <w:pPr>
+        <w:shd w:val="clear" w:color="auto" w:fill="FFFFFF"/>
+        <w:rPr>
+          <w:rFonts w:cs="Arial"/>
+          <w:sz w:val="24"/>
+        </w:rPr>
+      </w:pPr>
+      <w:r>
+        <w:rPr>
+          <w:rFonts w:cs="Arial"/>
+          <w:sz w:val="24"/>
+        </w:rPr>
+        <w:t>Am   G    Am    G     E7sus4   E7</w:t>
+      </w:r>
+    </w:p>
+    <w:p>
+      <w:pPr>
+        <w:shd w:val="clear" w:color="auto" w:fill="FFFFFF"/>
+        <w:rPr>
+          <w:rFonts w:cs="Arial"/>
+          <w:sz w:val="24"/>
+        </w:rPr>
+      </w:pPr>
+      <w:r>
+        <w:rPr>
+          <w:rFonts w:cs="Arial"/>
+          <w:sz w:val="24"/>
+        </w:rPr>
+        <w:t>Am   G    F     G     E7sus4</w:t>
+      </w:r>
+    </w:p>
+    <w:p>
+      <w:pPr>
+        <w:shd w:val="clear" w:color="auto" w:fill="FFFFFF"/>
+        <w:rPr>
+          <w:rFonts w:cs="Arial"/>
+          <w:sz w:val="24"/>
+        </w:rPr>
+      </w:pPr>
+      <w:r>
+        <w:rPr>
+          <w:rFonts w:cs="Arial"/>
+          <w:sz w:val="24"/>
+        </w:rPr>
+        <w:t xml:space="preserve"> </w:t>
+      </w:r>
+    </w:p>
+    <w:p>
+      <w:pPr>
+        <w:shd w:val="clear" w:color="auto" w:fill="FFFFFF"/>
+        <w:rPr>
+          <w:rFonts w:cs="Arial"/>
+          <w:sz w:val="24"/>
+        </w:rPr>
+      </w:pPr>
+    </w:p>
+    <w:p>
+      <w:pPr>
+        <w:shd w:val="clear" w:color="auto" w:fill="FFFFFF"/>
+        <w:rPr>
+          <w:rFonts w:cs="Arial"/>
+          <w:sz w:val="24"/>
+        </w:rPr>
+      </w:pPr>
+    </w:p>
+    <w:p>
+      <w:pPr>
+        <w:shd w:val="clear" w:color="auto" w:fill="FFFFFF"/>
+        <w:rPr>
+          <w:rFonts w:cs="Arial"/>
+          <w:sz w:val="24"/>
+        </w:rPr>
+      </w:pPr>
+      <w:r>
+        <w:rPr>
+          <w:rFonts w:cs="Arial"/>
+          <w:sz w:val="24"/>
+        </w:rPr>
+        <w:br w:type="column"/>
+      </w:r>
+    </w:p>
+    <w:p>
+      <w:pPr>
+        <w:shd w:val="clear" w:color="auto" w:fill="FFFFFF"/>
+        <w:rPr>
+          <w:rFonts w:cs="Arial"/>
+          <w:sz w:val="24"/>
+        </w:rPr>
+      </w:pPr>
+      <w:r>
+        <w:rPr>
+          <w:rFonts w:cs="Arial"/>
+          <w:sz w:val="24"/>
+        </w:rPr>
+        <w:t xml:space="preserve">                   Am  G  F          G     Esus4 E</w:t>
+      </w:r>
+    </w:p>
+    <w:p>
+      <w:pPr>
+        <w:shd w:val="clear" w:color="auto" w:fill="FFFFFF"/>
+        <w:rPr>
+          <w:rFonts w:cs="Arial"/>
+          <w:sz w:val="24"/>
+        </w:rPr>
+      </w:pPr>
+      <w:r>
+        <w:rPr>
+          <w:rFonts w:cs="Arial"/>
+          <w:sz w:val="24"/>
+        </w:rPr>
+        <w:t>All the leaves are brown and the sky is gray</w:t>
+      </w:r>
+    </w:p>
+    <w:p>
+      <w:pPr>
+        <w:shd w:val="clear" w:color="auto" w:fill="FFFFFF"/>
+        <w:rPr>
+          <w:rFonts w:cs="Arial"/>
+          <w:sz w:val="24"/>
+        </w:rPr>
+      </w:pPr>
+      <w:r>
+        <w:rPr>
+          <w:rFonts w:cs="Arial"/>
+          <w:sz w:val="24"/>
+        </w:rPr>
+        <w:t xml:space="preserve"> F               C  E  Am         F     Esus4  E</w:t>
+      </w:r>
+    </w:p>
+    <w:p>
+      <w:pPr>
+        <w:shd w:val="clear" w:color="auto" w:fill="FFFFFF"/>
+        <w:rPr>
+          <w:rFonts w:cs="Arial"/>
+          <w:sz w:val="24"/>
+        </w:rPr>
+      </w:pPr>
+      <w:r>
+        <w:rPr>
+          <w:rFonts w:cs="Arial"/>
+          <w:sz w:val="24"/>
+        </w:rPr>
+        <w:t>I've been for a walk on a winter's day</w:t>
+      </w:r>
+    </w:p>
+    <w:p>
+      <w:pPr>
+        <w:shd w:val="clear" w:color="auto" w:fill="FFFFFF"/>
+        <w:rPr>
+          <w:rFonts w:cs="Arial"/>
+          <w:sz w:val="24"/>
+        </w:rPr>
+      </w:pPr>
+      <w:r>
+        <w:rPr>
+          <w:rFonts w:cs="Arial"/>
+          <w:sz w:val="24"/>
+        </w:rPr>
+        <w:t xml:space="preserve">                  Am  G  F     G     Esus4   E</w:t>
+      </w:r>
+    </w:p>
+    <w:p>
+      <w:pPr>
+        <w:shd w:val="clear" w:color="auto" w:fill="FFFFFF"/>
+        <w:rPr>
+          <w:rFonts w:cs="Arial"/>
+          <w:sz w:val="24"/>
+        </w:rPr>
+      </w:pPr>
+      <w:r>
+        <w:rPr>
+          <w:rFonts w:cs="Arial"/>
+          <w:sz w:val="24"/>
+        </w:rPr>
+        <w:t>If I didn't tell her I could leave today</w:t>
+      </w:r>
+    </w:p>
+    <w:p>
+      <w:pPr>
+        <w:shd w:val="clear" w:color="auto" w:fill="FFFFFF"/>
+        <w:rPr>
+          <w:rFonts w:cs="Arial"/>
+          <w:sz w:val="24"/>
+        </w:rPr>
+      </w:pPr>
+      <w:r>
+        <w:rPr>
+          <w:rFonts w:cs="Arial"/>
+          <w:sz w:val="24"/>
+        </w:rPr>
+        <w:t xml:space="preserve"> </w:t>
+      </w:r>
+    </w:p>
+    <w:p>
+      <w:pPr>
+        <w:shd w:val="clear" w:color="auto" w:fill="FFFFFF"/>
+        <w:rPr>
+          <w:rFonts w:cs="Arial"/>
+          <w:sz w:val="24"/>
+        </w:rPr>
+      </w:pPr>
+      <w:r>
+        <w:rPr>
+          <w:rFonts w:cs="Arial"/>
+          <w:sz w:val="24"/>
+        </w:rPr>
+        <w:t>[Outro]</w:t>
+      </w:r>
+    </w:p>
+    <w:p>
+      <w:pPr>
+        <w:shd w:val="clear" w:color="auto" w:fill="FFFFFF"/>
+        <w:rPr>
+          <w:rFonts w:cs="Arial"/>
+          <w:sz w:val="24"/>
+        </w:rPr>
+      </w:pPr>
+      <w:r>
+        <w:rPr>
+          <w:rFonts w:cs="Arial"/>
+          <w:sz w:val="24"/>
+        </w:rPr>
+        <w:t xml:space="preserve"> Am   G    F           G               Am</w:t>
+      </w:r>
+    </w:p>
+    <w:p>
+      <w:pPr>
+        <w:shd w:val="clear" w:color="auto" w:fill="FFFFFF"/>
+        <w:rPr>
+          <w:rFonts w:cs="Arial"/>
+          <w:sz w:val="24"/>
+        </w:rPr>
+      </w:pPr>
+      <w:r>
+        <w:rPr>
+          <w:rFonts w:cs="Arial"/>
+          <w:sz w:val="24"/>
+        </w:rPr>
+        <w:t>California dreamin' on such a winter's day</w:t>
+      </w:r>
+    </w:p>
+    <w:p>
+      <w:pPr>
+        <w:shd w:val="clear" w:color="auto" w:fill="FFFFFF"/>
+        <w:rPr>
+          <w:rFonts w:cs="Arial"/>
+          <w:sz w:val="24"/>
+        </w:rPr>
+      </w:pPr>
+      <w:r>
+        <w:rPr>
+          <w:rFonts w:cs="Arial"/>
+          <w:sz w:val="24"/>
+        </w:rPr>
+        <w:t xml:space="preserve"> Am   G    F           G               Am</w:t>
+      </w:r>
+    </w:p>
+    <w:p>
+      <w:pPr>
+        <w:shd w:val="clear" w:color="auto" w:fill="FFFFFF"/>
+        <w:rPr>
+          <w:rFonts w:cs="Arial"/>
+          <w:sz w:val="24"/>
+        </w:rPr>
+      </w:pPr>
+      <w:r>
+        <w:rPr>
+          <w:rFonts w:cs="Arial"/>
+          <w:sz w:val="24"/>
+        </w:rPr>
+        <w:t>California dreamin' on such a winter's day</w:t>
+      </w:r>
+    </w:p>
+    <w:p>
+      <w:pPr>
+        <w:shd w:val="clear" w:color="auto" w:fill="FFFFFF"/>
+        <w:rPr>
+          <w:rFonts w:cs="Arial"/>
+          <w:sz w:val="24"/>
+        </w:rPr>
+      </w:pPr>
+      <w:r>
+        <w:rPr>
+          <w:rFonts w:cs="Arial"/>
+          <w:sz w:val="24"/>
+        </w:rPr>
+        <w:t xml:space="preserve"> Am   G    F           G               Am</w:t>
+      </w:r>
+    </w:p>
+    <w:p>
+      <w:pPr>
+        <w:shd w:val="clear" w:color="auto" w:fill="FFFFFF"/>
+        <w:rPr>
+          <w:rFonts w:cs="Arial"/>
+          <w:sz w:val="24"/>
+        </w:rPr>
+      </w:pPr>
+      <w:r>
+        <w:rPr>
+          <w:rFonts w:cs="Arial"/>
+          <w:sz w:val="24"/>
+        </w:rPr>
+        <w:t>California dreamin' on such a winter's day</w:t>
+      </w:r>
+    </w:p>
+    <w:p>
+      <w:pPr>
+        <w:rPr>
+          <w:szCs w:val="32"/>
+          <w:lang w:val="ru-RU"/>
+        </w:rPr>
+      </w:pPr>
+    </w:p>
+    <w:p>
+      <w:pPr>
+        <w:rPr>
+          <w:szCs w:val="32"/>
+        </w:rPr>
+        <w:sectPr>
+          <w:type w:val="continuous"/>
+          <w:pgSz w:w="12240" w:h="15840" w:code="1"/>
+          <w:pgMar w:top="720" w:right="720" w:bottom="720" w:left="1267" w:header="706" w:footer="706" w:gutter="0"/>
+          <w:cols w:num="2" w:space="708"/>
+          <w:docGrid w:linePitch="360"/>
+        </w:sectPr>
+      </w:pPr>
+    </w:p>
+    <w:p>
+      <w:pPr>
+        <w:pStyle w:val="Heading1"/>
+      </w:pPr>
+      <w:bookmarkStart w:id="6" w:name="_Toc63503749"/>
+      <w:r>
+        <w:lastRenderedPageBreak/>
+        <w:t>ЧИЖ</w:t>
+      </w:r>
+      <w:r>
+        <w:t xml:space="preserve"> &amp; ЧАЙФ</w:t>
+      </w:r>
+      <w:bookmarkEnd w:id="6"/>
+    </w:p>
+    <w:p>
+      <w:pPr>
+        <w:rPr>
+          <w:sz w:val="40"/>
+          <w:lang w:val="ru-RU"/>
+        </w:rPr>
+      </w:pPr>
+      <w:r>
+        <w:rPr>
+          <w:sz w:val="40"/>
+          <w:lang w:val="ru-RU"/>
+        </w:rPr>
+        <w:t xml:space="preserve">Вечная молодость: </w:t>
+      </w:r>
+      <w:r>
+        <w:rPr>
+          <w:sz w:val="40"/>
+          <w:lang w:val="ru-RU"/>
+        </w:rPr>
+        <w:tab/>
+      </w:r>
+      <w:r>
+        <w:rPr>
+          <w:rStyle w:val="inlinechords2"/>
+          <w:lang w:val="ru-RU"/>
+        </w:rPr>
+        <w:t>Am G C / Dm E Am</w:t>
+      </w:r>
+    </w:p>
+    <w:p>
+      <w:pPr>
+        <w:ind w:left="1440" w:hanging="1440"/>
+        <w:rPr>
+          <w:rStyle w:val="inlinechords2"/>
+          <w:lang w:val="ru-RU"/>
+        </w:rPr>
+      </w:pPr>
+      <w:r>
+        <w:rPr>
+          <w:sz w:val="40"/>
+          <w:lang w:val="ru-RU"/>
+        </w:rPr>
+        <w:t>OK:</w:t>
+      </w:r>
+      <w:r>
+        <w:rPr>
+          <w:sz w:val="40"/>
+        </w:rPr>
+        <w:t xml:space="preserve"> </w:t>
+      </w:r>
+      <w:r>
+        <w:rPr>
+          <w:sz w:val="40"/>
+        </w:rPr>
+        <w:tab/>
+      </w:r>
+      <w:r>
+        <w:rPr>
+          <w:rStyle w:val="inlinechords2"/>
+          <w:lang w:val="ru-RU"/>
+        </w:rPr>
+        <w:t>D A</w:t>
+      </w:r>
+      <w:r>
+        <w:rPr>
+          <w:rStyle w:val="inlinechords2"/>
+        </w:rPr>
+        <w:t xml:space="preserve"> </w:t>
+      </w:r>
+      <w:r>
+        <w:rPr>
+          <w:rStyle w:val="inlinechords2"/>
+          <w:lang w:val="ru-RU"/>
+        </w:rPr>
+        <w:t xml:space="preserve"> D</w:t>
+      </w:r>
+      <w:r>
+        <w:rPr>
+          <w:rStyle w:val="inlinechords2"/>
+        </w:rPr>
+        <w:t xml:space="preserve"> </w:t>
+      </w:r>
+      <w:r>
+        <w:rPr>
+          <w:rStyle w:val="inlinechords2"/>
+          <w:lang w:val="ru-RU"/>
+        </w:rPr>
+        <w:t xml:space="preserve"> </w:t>
+      </w:r>
+      <w:r>
+        <w:rPr>
+          <w:rStyle w:val="inlinechords2"/>
+          <w:lang w:val="ru-RU"/>
+        </w:rPr>
+        <w:br/>
+      </w:r>
+      <w:r>
+        <w:rPr>
+          <w:rStyle w:val="inlinechords2"/>
+          <w:lang w:val="ru-RU"/>
+        </w:rPr>
+        <w:t>G A</w:t>
+      </w:r>
+      <w:r>
+        <w:rPr>
+          <w:rStyle w:val="inlinechords2"/>
+        </w:rPr>
+        <w:t xml:space="preserve"> </w:t>
+      </w:r>
+      <w:r>
+        <w:rPr>
+          <w:rStyle w:val="inlinechords2"/>
+          <w:lang w:val="ru-RU"/>
+        </w:rPr>
+        <w:t xml:space="preserve"> D</w:t>
+      </w:r>
+      <w:r>
+        <w:rPr>
+          <w:rStyle w:val="inlinechords2"/>
+        </w:rPr>
+        <w:t xml:space="preserve"> </w:t>
+      </w:r>
+      <w:r>
+        <w:rPr>
+          <w:rStyle w:val="inlinechords2"/>
+          <w:lang w:val="ru-RU"/>
+        </w:rPr>
+        <w:t xml:space="preserve"> A</w:t>
+      </w:r>
+      <w:r>
+        <w:rPr>
+          <w:rStyle w:val="inlinechords2"/>
+          <w:lang w:val="ru-RU"/>
+        </w:rPr>
+        <w:br/>
+      </w:r>
+      <w:r>
+        <w:rPr>
+          <w:rStyle w:val="inlinechords2"/>
+          <w:lang w:val="ru-RU"/>
+        </w:rPr>
+        <w:t xml:space="preserve">D F# Hm </w:t>
+      </w:r>
+      <w:r>
+        <w:rPr>
+          <w:rStyle w:val="inlinechords2"/>
+          <w:lang w:val="ru-RU"/>
+        </w:rPr>
+        <w:br/>
+      </w:r>
+      <w:r>
+        <w:rPr>
+          <w:rStyle w:val="inlinechords2"/>
+          <w:lang w:val="ru-RU"/>
+        </w:rPr>
+        <w:t>G A</w:t>
+      </w:r>
+      <w:r>
+        <w:rPr>
+          <w:rStyle w:val="inlinechords2"/>
+        </w:rPr>
+        <w:t xml:space="preserve"> </w:t>
+      </w:r>
+      <w:r>
+        <w:rPr>
+          <w:rStyle w:val="inlinechords2"/>
+          <w:lang w:val="ru-RU"/>
+        </w:rPr>
+        <w:t xml:space="preserve"> D </w:t>
+      </w:r>
+      <w:r>
+        <w:rPr>
+          <w:rStyle w:val="inlinechords2"/>
+        </w:rPr>
+        <w:t xml:space="preserve"> </w:t>
+      </w:r>
+      <w:r>
+        <w:rPr>
+          <w:rStyle w:val="inlinechords2"/>
+          <w:lang w:val="ru-RU"/>
+        </w:rPr>
+        <w:t>A</w:t>
+      </w:r>
+    </w:p>
+    <w:p>
+      <w:pPr>
+        <w:rPr>
+          <w:rStyle w:val="inlinechords2"/>
+          <w:lang w:val="ru-RU"/>
+        </w:rPr>
+      </w:pPr>
+      <w:r>
+        <w:rPr>
+          <w:sz w:val="40"/>
+          <w:lang w:val="ru-RU"/>
+        </w:rPr>
+        <w:t>О любви:</w:t>
+      </w:r>
+      <w:r>
+        <w:rPr>
+          <w:sz w:val="40"/>
+          <w:lang w:val="ru-RU"/>
+        </w:rPr>
+        <w:tab/>
+      </w:r>
+      <w:r>
+        <w:rPr>
+          <w:sz w:val="40"/>
+          <w:lang w:val="ru-RU"/>
+        </w:rPr>
+        <w:tab/>
+      </w:r>
+      <w:r>
+        <w:rPr>
+          <w:rStyle w:val="inlinechords2"/>
+          <w:lang w:val="ru-RU"/>
+        </w:rPr>
+        <w:t>{D} F# Hm G A D</w:t>
+      </w:r>
+    </w:p>
+    <w:p>
+      <w:pPr>
+        <w:ind w:left="2340" w:hanging="2250"/>
+        <w:rPr>
+          <w:b/>
+        </w:rPr>
+      </w:pPr>
+      <w:r>
+        <w:rPr>
+          <w:sz w:val="40"/>
+          <w:lang w:val="ru-RU"/>
+        </w:rPr>
+        <w:t xml:space="preserve">Фантом: </w:t>
+      </w:r>
+      <w:r>
+        <w:rPr>
+          <w:sz w:val="40"/>
+          <w:lang w:val="ru-RU"/>
+        </w:rPr>
+        <w:tab/>
+      </w:r>
+      <w:r>
+        <w:rPr>
+          <w:rFonts w:ascii="Consolas" w:hAnsi="Consolas" w:cs="Consolas"/>
+          <w:b/>
+          <w:sz w:val="40"/>
+          <w:szCs w:val="40"/>
+        </w:rPr>
+        <w:t xml:space="preserve">Am E Am </w:t>
+      </w:r>
+      <w:r>
+        <w:rPr>
+          <w:rFonts w:ascii="Consolas" w:hAnsi="Consolas" w:cs="Consolas"/>
+          <w:b/>
+          <w:sz w:val="40"/>
+          <w:szCs w:val="40"/>
+        </w:rPr>
+        <w:br/>
+      </w:r>
+      <w:r>
+        <w:rPr>
+          <w:rFonts w:ascii="Consolas" w:hAnsi="Consolas" w:cs="Consolas"/>
+          <w:b/>
+          <w:sz w:val="40"/>
+          <w:szCs w:val="40"/>
+        </w:rPr>
+        <w:t>Am G C E7</w:t>
+      </w:r>
+      <w:r>
+        <w:rPr>
+          <w:rFonts w:ascii="Consolas" w:hAnsi="Consolas" w:cs="Consolas"/>
+          <w:b/>
+          <w:sz w:val="40"/>
+          <w:szCs w:val="40"/>
+        </w:rPr>
+        <w:br/>
+      </w:r>
+      <w:r>
+        <w:rPr>
+          <w:rFonts w:ascii="Consolas" w:hAnsi="Consolas" w:cs="Consolas"/>
+          <w:b/>
+          <w:sz w:val="40"/>
+          <w:szCs w:val="40"/>
+        </w:rPr>
+        <w:t xml:space="preserve">Am C </w:t>
+      </w:r>
+      <w:r>
+        <w:rPr>
+          <w:rFonts w:ascii="Consolas" w:hAnsi="Consolas" w:cs="Consolas"/>
+          <w:b/>
+          <w:sz w:val="40"/>
+          <w:szCs w:val="40"/>
+        </w:rPr>
+        <w:br/>
+      </w:r>
+      <w:r>
+        <w:rPr>
+          <w:rFonts w:ascii="Consolas" w:hAnsi="Consolas" w:cs="Consolas"/>
+          <w:b/>
+          <w:sz w:val="40"/>
+          <w:szCs w:val="40"/>
+        </w:rPr>
+        <w:t>D</w:t>
+      </w:r>
+      <w:r>
+        <w:rPr>
+          <w:rFonts w:ascii="Consolas" w:hAnsi="Consolas" w:cs="Consolas"/>
+          <w:b/>
+          <w:sz w:val="40"/>
+          <w:szCs w:val="40"/>
+        </w:rPr>
+        <w:t xml:space="preserve"> </w:t>
+      </w:r>
+      <w:r>
+        <w:rPr>
+          <w:rFonts w:ascii="Consolas" w:hAnsi="Consolas" w:cs="Consolas"/>
+          <w:b/>
+          <w:sz w:val="40"/>
+          <w:szCs w:val="40"/>
+        </w:rPr>
+        <w:t xml:space="preserve"> F</w:t>
+      </w:r>
+      <w:r>
+        <w:rPr>
+          <w:rFonts w:ascii="Consolas" w:hAnsi="Consolas" w:cs="Consolas"/>
+          <w:b/>
+          <w:sz w:val="40"/>
+          <w:szCs w:val="40"/>
+        </w:rPr>
+        <w:br/>
+      </w:r>
+      <w:r>
+        <w:rPr>
+          <w:rFonts w:ascii="Consolas" w:hAnsi="Consolas" w:cs="Consolas"/>
+          <w:b/>
+          <w:sz w:val="40"/>
+          <w:szCs w:val="40"/>
+        </w:rPr>
+        <w:t>Am E Am</w:t>
+      </w:r>
+    </w:p>
+    <w:p>
+      <w:pPr>
+        <w:rPr>
+          <w:rStyle w:val="inlinechords2"/>
+          <w:lang w:val="ru-RU"/>
+        </w:rPr>
+      </w:pPr>
+      <w:r>
+        <w:rPr>
+          <w:sz w:val="40"/>
+          <w:lang w:val="ru-RU"/>
+        </w:rPr>
+        <w:t xml:space="preserve">Оранжевое настроение: </w:t>
+      </w:r>
+      <w:r>
+        <w:rPr>
+          <w:rStyle w:val="inlinechords2"/>
+          <w:lang w:val="ru-RU"/>
+        </w:rPr>
+        <w:t>C Am Dm G</w:t>
+      </w:r>
+    </w:p>
+    <w:p>
+      <w:pPr>
+        <w:rPr>
+          <w:rStyle w:val="inlinechords2"/>
+          <w:lang w:val="ru-RU"/>
+        </w:rPr>
+      </w:pPr>
+      <w:r>
+        <w:rPr>
+          <w:sz w:val="40"/>
+          <w:lang w:val="ru-RU"/>
+        </w:rPr>
+        <w:t>Ой-йо:</w:t>
+      </w:r>
+      <w:r>
+        <w:rPr>
+          <w:sz w:val="40"/>
+          <w:lang w:val="ru-RU"/>
+        </w:rPr>
+        <w:tab/>
+      </w:r>
+      <w:r>
+        <w:rPr>
+          <w:sz w:val="40"/>
+          <w:lang w:val="ru-RU"/>
+        </w:rPr>
+        <w:tab/>
+      </w:r>
+      <w:r>
+        <w:rPr>
+          <w:rStyle w:val="inlinechords2"/>
+          <w:lang w:val="ru-RU"/>
+        </w:rPr>
+        <w:t>C G Am F G</w:t>
+      </w:r>
+    </w:p>
+    <w:p>
+      <w:pPr>
+        <w:rPr>
+          <w:rStyle w:val="inlinechords2"/>
+          <w:lang w:val="ru-RU"/>
+        </w:rPr>
+      </w:pPr>
+      <w:r>
+        <w:rPr>
+          <w:sz w:val="40"/>
+          <w:lang w:val="ru-RU"/>
+        </w:rPr>
+        <w:t xml:space="preserve">Аргентина-Ямайка: </w:t>
+      </w:r>
+      <w:r>
+        <w:rPr>
+          <w:rStyle w:val="inlinechords2"/>
+          <w:lang w:val="ru-RU"/>
+        </w:rPr>
+        <w:t>Fm# Fm# Hm Fm#  [A E Hm Fm#]</w:t>
+      </w:r>
+    </w:p>
+    <w:p>
+      <w:pPr>
+        <w:ind w:left="2520" w:hanging="2520"/>
+        <w:rPr>
+          <w:rStyle w:val="inlinechords2"/>
+        </w:rPr>
+      </w:pPr>
+      <w:r>
+        <w:rPr>
+          <w:sz w:val="40"/>
+          <w:lang w:val="ru-RU"/>
+        </w:rPr>
+        <w:t>Не спеши:</w:t>
+      </w:r>
+      <w:r>
+        <w:rPr>
+          <w:sz w:val="40"/>
+          <w:lang w:val="ru-RU"/>
+        </w:rPr>
+        <w:tab/>
+      </w:r>
+      <w:r>
+        <w:rPr>
+          <w:rStyle w:val="inlinechords2"/>
+        </w:rPr>
+        <w:t>Am E</w:t>
+      </w:r>
+      <w:r>
+        <w:rPr>
+          <w:rStyle w:val="inlinechords2"/>
+        </w:rPr>
+        <w:t xml:space="preserve"> </w:t>
+      </w:r>
+      <w:r>
+        <w:rPr>
+          <w:rStyle w:val="inlinechords2"/>
+        </w:rPr>
+        <w:t xml:space="preserve"> Am </w:t>
+      </w:r>
+      <w:r>
+        <w:rPr>
+          <w:rStyle w:val="inlinechords2"/>
+        </w:rPr>
+        <w:br/>
+      </w:r>
+      <w:r>
+        <w:rPr>
+          <w:rStyle w:val="inlinechords2"/>
+        </w:rPr>
+        <w:t>C</w:t>
+      </w:r>
+      <w:r>
+        <w:rPr>
+          <w:rStyle w:val="inlinechords2"/>
+        </w:rPr>
+        <w:t xml:space="preserve"> </w:t>
+      </w:r>
+      <w:r>
+        <w:rPr>
+          <w:rStyle w:val="inlinechords2"/>
+        </w:rPr>
+        <w:t xml:space="preserve"> G</w:t>
+      </w:r>
+      <w:r>
+        <w:rPr>
+          <w:rStyle w:val="inlinechords2"/>
+        </w:rPr>
+        <w:t xml:space="preserve"> </w:t>
+      </w:r>
+      <w:r>
+        <w:rPr>
+          <w:rStyle w:val="inlinechords2"/>
+        </w:rPr>
+        <w:t xml:space="preserve"> Am F</w:t>
+      </w:r>
+      <w:r>
+        <w:rPr>
+          <w:rStyle w:val="inlinechords2"/>
+        </w:rPr>
+        <w:br/>
+      </w:r>
+      <w:r>
+        <w:rPr>
+          <w:rStyle w:val="inlinechords2"/>
+        </w:rPr>
+        <w:t>C</w:t>
+      </w:r>
+      <w:r>
+        <w:rPr>
+          <w:rStyle w:val="inlinechords2"/>
+        </w:rPr>
+        <w:t xml:space="preserve"> </w:t>
+      </w:r>
+      <w:r>
+        <w:rPr>
+          <w:rStyle w:val="inlinechords2"/>
+        </w:rPr>
+        <w:t xml:space="preserve"> G</w:t>
+      </w:r>
+      <w:r>
+        <w:rPr>
+          <w:rStyle w:val="inlinechords2"/>
+        </w:rPr>
+        <w:t xml:space="preserve"> </w:t>
+      </w:r>
+      <w:r>
+        <w:rPr>
+          <w:rStyle w:val="inlinechords2"/>
+        </w:rPr>
+        <w:t xml:space="preserve"> Am F</w:t>
+      </w:r>
+      <w:r>
+        <w:rPr>
+          <w:rStyle w:val="inlinechords2"/>
+        </w:rPr>
+        <w:br/>
+      </w:r>
+      <w:r>
+        <w:rPr>
+          <w:rStyle w:val="inlinechords2"/>
+        </w:rPr>
+        <w:t>C</w:t>
+      </w:r>
+      <w:r>
+        <w:rPr>
+          <w:rStyle w:val="inlinechords2"/>
+        </w:rPr>
+        <w:t xml:space="preserve"> </w:t>
+      </w:r>
+      <w:r>
+        <w:rPr>
+          <w:rStyle w:val="inlinechords2"/>
+        </w:rPr>
+        <w:t xml:space="preserve"> E7 Am E</w:t>
+      </w:r>
+    </w:p>
+    <w:p>
+      <w:pPr>
+        <w:rPr>
+          <w:rStyle w:val="inlinechords2"/>
+        </w:rPr>
+      </w:pPr>
+      <w:r>
+        <w:rPr>
+          <w:sz w:val="40"/>
+          <w:lang w:val="ru-RU"/>
+        </w:rPr>
+        <w:t xml:space="preserve">С войны: </w:t>
+      </w:r>
+      <w:r>
+        <w:rPr>
+          <w:sz w:val="40"/>
+          <w:lang w:val="ru-RU"/>
+        </w:rPr>
+        <w:tab/>
+      </w:r>
+      <w:r>
+        <w:rPr>
+          <w:sz w:val="40"/>
+        </w:rPr>
+        <w:tab/>
+      </w:r>
+      <w:r>
+        <w:rPr>
+          <w:rStyle w:val="inlinechords2"/>
+        </w:rPr>
+        <w:t>G D Am Em  {G D Am C D Em}</w:t>
+      </w:r>
+    </w:p>
+    <w:p>
+      <w:pPr>
+        <w:rPr>
+          <w:lang w:val="ru-RU"/>
+        </w:rPr>
+      </w:pPr>
+    </w:p>
+    <w:p>
+      <w:pPr>
+        <w:rPr>
+          <w:lang w:val="ru-RU"/>
+        </w:rPr>
+      </w:pPr>
+    </w:p>
+    <w:p>
+      <w:pPr>
+        <w:rPr>
+          <w:lang w:val="ru-RU"/>
+        </w:rPr>
+        <w:sectPr>
+          <w:pgSz w:w="12240" w:h="15840" w:code="1"/>
+          <w:pgMar w:top="720" w:right="720" w:bottom="720" w:left="1267" w:header="706" w:footer="706" w:gutter="0"/>
+          <w:cols w:space="708"/>
+          <w:docGrid w:linePitch="360"/>
+        </w:sectPr>
+      </w:pPr>
+    </w:p>
+    <w:p>
+      <w:pPr>
         <w:pStyle w:val="Heading2"/>
       </w:pPr>
-      <w:bookmarkStart w:id="6" w:name="_Toc342154350"/>
+      <w:bookmarkStart w:id="7" w:name="_Toc342154350"/>
       <w:r>
         <w:rPr>
           <w:highlight w:val="yellow"/>
@@ -15661,7 +16619,7 @@
         <w:lastRenderedPageBreak/>
         <w:t>ФЕЯ</w:t>
       </w:r>
-      <w:bookmarkEnd w:id="6"/>
+      <w:bookmarkEnd w:id="7"/>
     </w:p>
     <w:p>
       <w:pPr>
@@ -15975,12 +16933,12 @@
       <w:pPr>
         <w:pStyle w:val="Heading1"/>
       </w:pPr>
-      <w:bookmarkStart w:id="7" w:name="_Toc63503750"/>
+      <w:bookmarkStart w:id="8" w:name="_Toc63503750"/>
       <w:r>
         <w:lastRenderedPageBreak/>
         <w:t>НАШЕ</w:t>
       </w:r>
-      <w:bookmarkEnd w:id="7"/>
+      <w:bookmarkEnd w:id="8"/>
     </w:p>
     <w:p/>
     <w:p/>
@@ -17584,11 +18542,11 @@
       <w:pPr>
         <w:pStyle w:val="Heading1"/>
       </w:pPr>
-      <w:bookmarkStart w:id="8" w:name="_Toc63503751"/>
+      <w:bookmarkStart w:id="9" w:name="_Toc63503751"/>
       <w:r>
         <w:t>ЛЯПІС, ЖУКИ, БРУТТО</w:t>
       </w:r>
-      <w:bookmarkEnd w:id="8"/>
+      <w:bookmarkEnd w:id="9"/>
     </w:p>
     <w:p>
       <w:pPr>
@@ -18223,12 +19181,12 @@
       <w:pPr>
         <w:pStyle w:val="Heading1"/>
       </w:pPr>
-      <w:bookmarkStart w:id="9" w:name="_Toc63503752"/>
+      <w:bookmarkStart w:id="10" w:name="_Toc63503752"/>
       <w:r>
         <w:lastRenderedPageBreak/>
         <w:t>МАШИНА ВРЕМЕНИ</w:t>
       </w:r>
-      <w:bookmarkEnd w:id="9"/>
+      <w:bookmarkEnd w:id="10"/>
     </w:p>
     <w:p>
       <w:pPr>
@@ -18870,7 +19828,7 @@
           <w:lang w:val="ru-RU"/>
         </w:rPr>
       </w:pPr>
-      <w:bookmarkStart w:id="10" w:name="_Toc342154371"/>
+      <w:bookmarkStart w:id="11" w:name="_Toc342154371"/>
       <w:r>
         <w:rPr>
           <w:lang w:val="ru-RU"/>
@@ -18878,7 +19836,7 @@
         <w:lastRenderedPageBreak/>
         <w:t>ПАУЗЫ</w:t>
       </w:r>
-      <w:bookmarkEnd w:id="10"/>
+      <w:bookmarkEnd w:id="11"/>
     </w:p>
     <w:p>
       <w:pPr>
@@ -19463,12 +20421,12 @@
       <w:pPr>
         <w:pStyle w:val="Heading1"/>
       </w:pPr>
-      <w:bookmarkStart w:id="11" w:name="_Toc63503753"/>
+      <w:bookmarkStart w:id="12" w:name="_Toc63503753"/>
       <w:r>
         <w:lastRenderedPageBreak/>
         <w:t>ДДТ</w:t>
       </w:r>
-      <w:bookmarkEnd w:id="11"/>
+      <w:bookmarkEnd w:id="12"/>
     </w:p>
     <w:p/>
     <w:p>
@@ -20506,7 +21464,7 @@
           <w:lang w:val="ru-RU"/>
         </w:rPr>
       </w:pPr>
-      <w:bookmarkStart w:id="12" w:name="_Toc63503754"/>
+      <w:bookmarkStart w:id="13" w:name="_Toc63503754"/>
       <w:r>
         <w:rPr>
           <w:lang w:val="ru-RU"/>
@@ -20514,7 +21472,7 @@
         <w:lastRenderedPageBreak/>
         <w:t>КОСТРОВЫЕ</w:t>
       </w:r>
-      <w:bookmarkEnd w:id="12"/>
+      <w:bookmarkEnd w:id="13"/>
     </w:p>
     <w:p>
       <w:pPr>
@@ -20595,13 +21553,6 @@
       </w:pPr>
       <w:r>
         <w:rPr>
-          <w:highlight w:val="yellow"/>
-        </w:rPr>
-        <w:t>##</w:t>
-      </w:r>
-      <w:r>
-        <w:rPr>
-          <w:highlight w:val="yellow"/>
           <w:lang w:val="ru-RU"/>
         </w:rPr>
         <w:t>ИЗГИБ ГИТАРЫ ЖЕЛТОЙ</w:t>
@@ -21806,23 +22757,8 @@
     <w:p>
       <w:pPr>
         <w:pStyle w:val="Heading2"/>
-        <w:rPr>
-          <w:highlight w:val="yellow"/>
-        </w:rPr>
-      </w:pPr>
-      <w:r>
-        <w:rPr>
-          <w:highlight w:val="yellow"/>
-        </w:rPr>
-        <w:lastRenderedPageBreak/>
-        <w:t>##</w:t>
-      </w:r>
-      <w:bookmarkStart w:id="13" w:name="_GoBack"/>
-      <w:bookmarkEnd w:id="13"/>
-      <w:r>
-        <w:rPr>
-          <w:highlight w:val="yellow"/>
-        </w:rPr>
+      </w:pPr>
+      <w:r>
         <w:t>МИЛАЯ МОЯ</w:t>
       </w:r>
     </w:p>
@@ -21847,6 +22783,542 @@
       </w:pPr>
       <w:r>
         <w:rPr>
+          <w:noProof/>
+        </w:rPr>
+        <mc:AlternateContent>
+          <mc:Choice Requires="wps">
+            <w:drawing>
+              <wp:anchor distT="0" distB="0" distL="114300" distR="114300" simplePos="0" relativeHeight="251677696" behindDoc="0" locked="0" layoutInCell="1" allowOverlap="1" wp14:anchorId="2DE00971" wp14:editId="609A1F9B">
+                <wp:simplePos x="0" y="0"/>
+                <wp:positionH relativeFrom="column">
+                  <wp:posOffset>5206290</wp:posOffset>
+                </wp:positionH>
+                <wp:positionV relativeFrom="paragraph">
+                  <wp:posOffset>35859</wp:posOffset>
+                </wp:positionV>
+                <wp:extent cx="1425389" cy="1196340"/>
+                <wp:effectExtent l="0" t="0" r="10160" b="10160"/>
+                <wp:wrapNone/>
+                <wp:docPr id="6" name="Text Box 6"/>
+                <wp:cNvGraphicFramePr/>
+                <a:graphic xmlns:a="http://schemas.openxmlformats.org/drawingml/2006/main">
+                  <a:graphicData uri="http://schemas.microsoft.com/office/word/2010/wordprocessingShape">
+                    <wps:wsp>
+                      <wps:cNvSpPr txBox="1"/>
+                      <wps:spPr>
+                        <a:xfrm>
+                          <a:off x="0" y="0"/>
+                          <a:ext cx="1425389" cy="1196340"/>
+                        </a:xfrm>
+                        <a:prstGeom prst="rect">
+                          <a:avLst/>
+                        </a:prstGeom>
+                        <a:solidFill>
+                          <a:schemeClr val="lt1"/>
+                        </a:solidFill>
+                        <a:ln w="12700" cap="flat" cmpd="sng" algn="ctr">
+                          <a:solidFill>
+                            <a:schemeClr val="dk1"/>
+                          </a:solidFill>
+                          <a:prstDash val="solid"/>
+                          <a:miter lim="800000"/>
+                        </a:ln>
+                        <a:effectLst/>
+                      </wps:spPr>
+                      <wps:style>
+                        <a:lnRef idx="2">
+                          <a:schemeClr val="dk1"/>
+                        </a:lnRef>
+                        <a:fillRef idx="1">
+                          <a:schemeClr val="lt1"/>
+                        </a:fillRef>
+                        <a:effectRef idx="0">
+                          <a:schemeClr val="dk1"/>
+                        </a:effectRef>
+                        <a:fontRef idx="minor">
+                          <a:schemeClr val="dk1"/>
+                        </a:fontRef>
+                      </wps:style>
+                      <wps:txbx>
+                        <w:txbxContent>
+                          <w:p>
+                            <w:pPr>
+                              <w:rPr>
+                                <w:rFonts w:ascii="Courier New" w:hAnsi="Courier New" w:cs="Courier New"/>
+                                <w:b/>
+                              </w:rPr>
+                            </w:pPr>
+                            <w:r>
+                              <w:rPr>
+                                <w:rFonts w:ascii="Courier New" w:hAnsi="Courier New" w:cs="Courier New"/>
+                                <w:b/>
+                              </w:rPr>
+                              <w:t>Em</w:t>
+                            </w:r>
+                          </w:p>
+                          <w:p>
+                            <w:pPr>
+                              <w:rPr>
+                                <w:rFonts w:ascii="Courier New" w:hAnsi="Courier New" w:cs="Courier New"/>
+                                <w:b/>
+                              </w:rPr>
+                            </w:pPr>
+                            <w:r>
+                              <w:rPr>
+                                <w:rFonts w:ascii="Courier New" w:hAnsi="Courier New" w:cs="Courier New"/>
+                                <w:b/>
+                              </w:rPr>
+                              <w:t>G  D7 G</w:t>
+                            </w:r>
+                          </w:p>
+                          <w:p>
+                            <w:pPr>
+                              <w:rPr>
+                                <w:rFonts w:ascii="Courier New" w:hAnsi="Courier New" w:cs="Courier New"/>
+                                <w:b/>
+                              </w:rPr>
+                            </w:pPr>
+                            <w:r>
+                              <w:rPr>
+                                <w:rFonts w:ascii="Courier New" w:hAnsi="Courier New" w:cs="Courier New"/>
+                                <w:b/>
+                              </w:rPr>
+                              <w:t>H7   C E7</w:t>
+                            </w:r>
+                          </w:p>
+                          <w:p>
+                            <w:pPr>
+                              <w:rPr>
+                                <w:rFonts w:ascii="Courier New" w:hAnsi="Courier New" w:cs="Courier New"/>
+                                <w:b/>
+                              </w:rPr>
+                            </w:pPr>
+                            <w:r>
+                              <w:rPr>
+                                <w:rFonts w:ascii="Courier New" w:hAnsi="Courier New" w:cs="Courier New"/>
+                                <w:b/>
+                              </w:rPr>
+                              <w:t>Am H7 Em</w:t>
+                            </w:r>
+                          </w:p>
+                        </w:txbxContent>
+                      </wps:txbx>
+                      <wps:bodyPr rot="0" spcFirstLastPara="0" vertOverflow="overflow" horzOverflow="overflow" vert="horz" wrap="square" lIns="91440" tIns="45720" rIns="91440" bIns="45720" numCol="1" spcCol="0" rtlCol="0" fromWordArt="0" anchor="t" anchorCtr="0" forceAA="0" compatLnSpc="1">
+                        <a:prstTxWarp prst="textNoShape">
+                          <a:avLst/>
+                        </a:prstTxWarp>
+                        <a:noAutofit/>
+                      </wps:bodyPr>
+                    </wps:wsp>
+                  </a:graphicData>
+                </a:graphic>
+                <wp14:sizeRelH relativeFrom="margin">
+                  <wp14:pctWidth>0</wp14:pctWidth>
+                </wp14:sizeRelH>
+                <wp14:sizeRelV relativeFrom="margin">
+                  <wp14:pctHeight>0</wp14:pctHeight>
+                </wp14:sizeRelV>
+              </wp:anchor>
+            </w:drawing>
+          </mc:Choice>
+          <mc:Fallback>
+            <w:pict>
+              <v:shape w14:anchorId="2DE00971" id="Text Box 6" o:spid="_x0000_s1034" type="#_x0000_t202" style="position:absolute;margin-left:409.95pt;margin-top:2.8pt;width:112.25pt;height:94.2pt;z-index:251677696;visibility:visible;mso-wrap-style:square;mso-width-percent:0;mso-height-percent:0;mso-wrap-distance-left:9pt;mso-wrap-distance-top:0;mso-wrap-distance-right:9pt;mso-wrap-distance-bottom:0;mso-position-horizontal:absolute;mso-position-horizontal-relative:text;mso-position-vertical:absolute;mso-position-vertical-relative:text;mso-width-percent:0;mso-height-percent:0;mso-width-relative:margin;mso-height-relative:margin;v-text-anchor:top" o:gfxdata="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" fillcolor="white [3201]" strokecolor="black [3200]" strokeweight="1pt">
+                <v:textbox>
+                  <w:txbxContent>
+                    <w:p>
+                      <w:pPr>
+                        <w:rPr>
+                          <w:rFonts w:ascii="Courier New" w:hAnsi="Courier New" w:cs="Courier New"/>
+                          <w:b/>
+                        </w:rPr>
+                      </w:pPr>
+                      <w:r>
+                        <w:rPr>
+                          <w:rFonts w:ascii="Courier New" w:hAnsi="Courier New" w:cs="Courier New"/>
+                          <w:b/>
+                        </w:rPr>
+                        <w:t>Em</w:t>
+                      </w:r>
+                    </w:p>
+                    <w:p>
+                      <w:pPr>
+                        <w:rPr>
+                          <w:rFonts w:ascii="Courier New" w:hAnsi="Courier New" w:cs="Courier New"/>
+                          <w:b/>
+                        </w:rPr>
+                      </w:pPr>
+                      <w:r>
+                        <w:rPr>
+                          <w:rFonts w:ascii="Courier New" w:hAnsi="Courier New" w:cs="Courier New"/>
+                          <w:b/>
+                        </w:rPr>
+                        <w:t>G  D7 G</w:t>
+                      </w:r>
+                    </w:p>
+                    <w:p>
+                      <w:pPr>
+                        <w:rPr>
+                          <w:rFonts w:ascii="Courier New" w:hAnsi="Courier New" w:cs="Courier New"/>
+                          <w:b/>
+                        </w:rPr>
+                      </w:pPr>
+                      <w:r>
+                        <w:rPr>
+                          <w:rFonts w:ascii="Courier New" w:hAnsi="Courier New" w:cs="Courier New"/>
+                          <w:b/>
+                        </w:rPr>
+                        <w:t>H7   C E7</w:t>
+                      </w:r>
+                    </w:p>
+                    <w:p>
+                      <w:pPr>
+                        <w:rPr>
+                          <w:rFonts w:ascii="Courier New" w:hAnsi="Courier New" w:cs="Courier New"/>
+                          <w:b/>
+                        </w:rPr>
+                      </w:pPr>
+                      <w:r>
+                        <w:rPr>
+                          <w:rFonts w:ascii="Courier New" w:hAnsi="Courier New" w:cs="Courier New"/>
+                          <w:b/>
+                        </w:rPr>
+                        <w:t>Am H7 Em</w:t>
+                      </w:r>
+                    </w:p>
+                  </w:txbxContent>
+                </v:textbox>
+              </v:shape>
+            </w:pict>
+          </mc:Fallback>
+        </mc:AlternateContent>
+      </w:r>
+      <w:r>
+        <w:rPr>
+          <w:noProof/>
+        </w:rPr>
+        <mc:AlternateContent>
+          <mc:Choice Requires="wps">
+            <w:drawing>
+              <wp:anchor distT="0" distB="0" distL="114300" distR="114300" simplePos="0" relativeHeight="251675648" behindDoc="0" locked="0" layoutInCell="1" allowOverlap="1" wp14:anchorId="693A6150" wp14:editId="60DD9929">
+                <wp:simplePos x="0" y="0"/>
+                <wp:positionH relativeFrom="column">
+                  <wp:posOffset>3310255</wp:posOffset>
+                </wp:positionH>
+                <wp:positionV relativeFrom="paragraph">
+                  <wp:posOffset>1125072</wp:posOffset>
+                </wp:positionV>
+                <wp:extent cx="1250576" cy="1196788"/>
+                <wp:effectExtent l="0" t="0" r="6985" b="10160"/>
+                <wp:wrapNone/>
+                <wp:docPr id="5" name="Text Box 5"/>
+                <wp:cNvGraphicFramePr/>
+                <a:graphic xmlns:a="http://schemas.openxmlformats.org/drawingml/2006/main">
+                  <a:graphicData uri="http://schemas.microsoft.com/office/word/2010/wordprocessingShape">
+                    <wps:wsp>
+                      <wps:cNvSpPr txBox="1"/>
+                      <wps:spPr>
+                        <a:xfrm>
+                          <a:off x="0" y="0"/>
+                          <a:ext cx="1250576" cy="1196788"/>
+                        </a:xfrm>
+                        <a:prstGeom prst="rect">
+                          <a:avLst/>
+                        </a:prstGeom>
+                        <a:solidFill>
+                          <a:schemeClr val="lt1"/>
+                        </a:solidFill>
+                        <a:ln w="12700" cap="flat" cmpd="sng" algn="ctr">
+                          <a:solidFill>
+                            <a:schemeClr val="dk1"/>
+                          </a:solidFill>
+                          <a:prstDash val="solid"/>
+                          <a:miter lim="800000"/>
+                        </a:ln>
+                        <a:effectLst/>
+                      </wps:spPr>
+                      <wps:style>
+                        <a:lnRef idx="2">
+                          <a:schemeClr val="dk1"/>
+                        </a:lnRef>
+                        <a:fillRef idx="1">
+                          <a:schemeClr val="lt1"/>
+                        </a:fillRef>
+                        <a:effectRef idx="0">
+                          <a:schemeClr val="dk1"/>
+                        </a:effectRef>
+                        <a:fontRef idx="minor">
+                          <a:schemeClr val="dk1"/>
+                        </a:fontRef>
+                      </wps:style>
+                      <wps:txbx>
+                        <w:txbxContent>
+                          <w:p>
+                            <w:pPr>
+                              <w:rPr>
+                                <w:rFonts w:ascii="Courier New" w:hAnsi="Courier New" w:cs="Courier New"/>
+                                <w:b/>
+                              </w:rPr>
+                            </w:pPr>
+                            <w:r>
+                              <w:rPr>
+                                <w:rFonts w:ascii="Courier New" w:hAnsi="Courier New" w:cs="Courier New"/>
+                                <w:b/>
+                              </w:rPr>
+                              <w:t>Em</w:t>
+                            </w:r>
+                            <w:r>
+                              <w:rPr>
+                                <w:rFonts w:ascii="Courier New" w:hAnsi="Courier New" w:cs="Courier New"/>
+                                <w:b/>
+                              </w:rPr>
+                              <w:t xml:space="preserve"> </w:t>
+                            </w:r>
+                            <w:r>
+                              <w:rPr>
+                                <w:rFonts w:ascii="Courier New" w:hAnsi="Courier New" w:cs="Courier New"/>
+                                <w:b/>
+                              </w:rPr>
+                              <w:t xml:space="preserve"> Am</w:t>
+                            </w:r>
+                          </w:p>
+                          <w:p>
+                            <w:pPr>
+                              <w:rPr>
+                                <w:rFonts w:ascii="Courier New" w:hAnsi="Courier New" w:cs="Courier New"/>
+                                <w:b/>
+                              </w:rPr>
+                            </w:pPr>
+                            <w:r>
+                              <w:rPr>
+                                <w:rFonts w:ascii="Courier New" w:hAnsi="Courier New" w:cs="Courier New"/>
+                                <w:b/>
+                              </w:rPr>
+                              <w:t>D7</w:t>
+                            </w:r>
+                            <w:r>
+                              <w:rPr>
+                                <w:rFonts w:ascii="Courier New" w:hAnsi="Courier New" w:cs="Courier New"/>
+                                <w:b/>
+                              </w:rPr>
+                              <w:t xml:space="preserve"> </w:t>
+                            </w:r>
+                            <w:r>
+                              <w:rPr>
+                                <w:rFonts w:ascii="Courier New" w:hAnsi="Courier New" w:cs="Courier New"/>
+                                <w:b/>
+                              </w:rPr>
+                              <w:t xml:space="preserve"> G</w:t>
+                            </w:r>
+                          </w:p>
+                          <w:p>
+                            <w:pPr>
+                              <w:rPr>
+                                <w:rFonts w:ascii="Courier New" w:hAnsi="Courier New" w:cs="Courier New"/>
+                                <w:b/>
+                              </w:rPr>
+                            </w:pPr>
+                            <w:r>
+                              <w:rPr>
+                                <w:rFonts w:ascii="Courier New" w:hAnsi="Courier New" w:cs="Courier New"/>
+                                <w:b/>
+                              </w:rPr>
+                              <w:t>Em</w:t>
+                            </w:r>
+                            <w:r>
+                              <w:rPr>
+                                <w:rFonts w:ascii="Courier New" w:hAnsi="Courier New" w:cs="Courier New"/>
+                                <w:b/>
+                              </w:rPr>
+                              <w:t xml:space="preserve"> </w:t>
+                            </w:r>
+                            <w:r>
+                              <w:rPr>
+                                <w:rFonts w:ascii="Courier New" w:hAnsi="Courier New" w:cs="Courier New"/>
+                                <w:b/>
+                              </w:rPr>
+                              <w:t xml:space="preserve"> Am</w:t>
+                            </w:r>
+                          </w:p>
+                          <w:p>
+                            <w:pPr>
+                              <w:rPr>
+                                <w:rFonts w:ascii="Courier New" w:hAnsi="Courier New" w:cs="Courier New"/>
+                                <w:b/>
+                              </w:rPr>
+                            </w:pPr>
+                            <w:r>
+                              <w:rPr>
+                                <w:rFonts w:ascii="Courier New" w:hAnsi="Courier New" w:cs="Courier New"/>
+                                <w:b/>
+                              </w:rPr>
+                              <w:t>H7</w:t>
+                            </w:r>
+                            <w:r>
+                              <w:rPr>
+                                <w:rFonts w:ascii="Courier New" w:hAnsi="Courier New" w:cs="Courier New"/>
+                                <w:b/>
+                              </w:rPr>
+                              <w:t xml:space="preserve"> </w:t>
+                            </w:r>
+                            <w:r>
+                              <w:rPr>
+                                <w:rFonts w:ascii="Courier New" w:hAnsi="Courier New" w:cs="Courier New"/>
+                                <w:b/>
+                              </w:rPr>
+                              <w:t xml:space="preserve"> Em</w:t>
+                            </w:r>
+                          </w:p>
+                        </w:txbxContent>
+                      </wps:txbx>
+                      <wps:bodyPr rot="0" spcFirstLastPara="0" vertOverflow="overflow" horzOverflow="overflow" vert="horz" wrap="square" lIns="91440" tIns="45720" rIns="91440" bIns="45720" numCol="1" spcCol="0" rtlCol="0" fromWordArt="0" anchor="t" anchorCtr="0" forceAA="0" compatLnSpc="1">
+                        <a:prstTxWarp prst="textNoShape">
+                          <a:avLst/>
+                        </a:prstTxWarp>
+                        <a:noAutofit/>
+                      </wps:bodyPr>
+                    </wps:wsp>
+                  </a:graphicData>
+                </a:graphic>
+                <wp14:sizeRelH relativeFrom="margin">
+                  <wp14:pctWidth>0</wp14:pctWidth>
+                </wp14:sizeRelH>
+                <wp14:sizeRelV relativeFrom="margin">
+                  <wp14:pctHeight>0</wp14:pctHeight>
+                </wp14:sizeRelV>
+              </wp:anchor>
+            </w:drawing>
+          </mc:Choice>
+          <mc:Fallback>
+            <w:pict>
+              <v:shape w14:anchorId="693A6150" id="Text Box 5" o:spid="_x0000_s1035" type="#_x0000_t202" style="position:absolute;margin-left:260.65pt;margin-top:88.6pt;width:98.45pt;height:94.25pt;z-index:251675648;visibility:visible;mso-wrap-style:square;mso-width-percent:0;mso-height-percent:0;mso-wrap-distance-left:9pt;mso-wrap-distance-top:0;mso-wrap-distance-right:9pt;mso-wrap-distance-bottom:0;mso-position-horizontal:absolute;mso-position-horizontal-relative:text;mso-position-vertical:absolute;mso-position-vertical-relative:text;mso-width-percent:0;mso-height-percent:0;mso-width-relative:margin;mso-height-relative:margin;v-text-anchor:top" o:gfxdata="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" fillcolor="white [3201]" strokecolor="black [3200]" strokeweight="1pt">
+                <v:textbox>
+                  <w:txbxContent>
+                    <w:p>
+                      <w:pPr>
+                        <w:rPr>
+                          <w:rFonts w:ascii="Courier New" w:hAnsi="Courier New" w:cs="Courier New"/>
+                          <w:b/>
+                        </w:rPr>
+                      </w:pPr>
+                      <w:r>
+                        <w:rPr>
+                          <w:rFonts w:ascii="Courier New" w:hAnsi="Courier New" w:cs="Courier New"/>
+                          <w:b/>
+                        </w:rPr>
+                        <w:t>Em</w:t>
+                      </w:r>
+                      <w:r>
+                        <w:rPr>
+                          <w:rFonts w:ascii="Courier New" w:hAnsi="Courier New" w:cs="Courier New"/>
+                          <w:b/>
+                        </w:rPr>
+                        <w:t xml:space="preserve"> </w:t>
+                      </w:r>
+                      <w:r>
+                        <w:rPr>
+                          <w:rFonts w:ascii="Courier New" w:hAnsi="Courier New" w:cs="Courier New"/>
+                          <w:b/>
+                        </w:rPr>
+                        <w:t xml:space="preserve"> Am</w:t>
+                      </w:r>
+                    </w:p>
+                    <w:p>
+                      <w:pPr>
+                        <w:rPr>
+                          <w:rFonts w:ascii="Courier New" w:hAnsi="Courier New" w:cs="Courier New"/>
+                          <w:b/>
+                        </w:rPr>
+                      </w:pPr>
+                      <w:r>
+                        <w:rPr>
+                          <w:rFonts w:ascii="Courier New" w:hAnsi="Courier New" w:cs="Courier New"/>
+                          <w:b/>
+                        </w:rPr>
+                        <w:t>D7</w:t>
+                      </w:r>
+                      <w:r>
+                        <w:rPr>
+                          <w:rFonts w:ascii="Courier New" w:hAnsi="Courier New" w:cs="Courier New"/>
+                          <w:b/>
+                        </w:rPr>
+                        <w:t xml:space="preserve"> </w:t>
+                      </w:r>
+                      <w:r>
+                        <w:rPr>
+                          <w:rFonts w:ascii="Courier New" w:hAnsi="Courier New" w:cs="Courier New"/>
+                          <w:b/>
+                        </w:rPr>
+                        <w:t xml:space="preserve"> G</w:t>
+                      </w:r>
+                    </w:p>
+                    <w:p>
+                      <w:pPr>
+                        <w:rPr>
+                          <w:rFonts w:ascii="Courier New" w:hAnsi="Courier New" w:cs="Courier New"/>
+                          <w:b/>
+                        </w:rPr>
+                      </w:pPr>
+                      <w:r>
+                        <w:rPr>
+                          <w:rFonts w:ascii="Courier New" w:hAnsi="Courier New" w:cs="Courier New"/>
+                          <w:b/>
+                        </w:rPr>
+                        <w:t>Em</w:t>
+                      </w:r>
+                      <w:r>
+                        <w:rPr>
+                          <w:rFonts w:ascii="Courier New" w:hAnsi="Courier New" w:cs="Courier New"/>
+                          <w:b/>
+                        </w:rPr>
+                        <w:t xml:space="preserve"> </w:t>
+                      </w:r>
+                      <w:r>
+                        <w:rPr>
+                          <w:rFonts w:ascii="Courier New" w:hAnsi="Courier New" w:cs="Courier New"/>
+                          <w:b/>
+                        </w:rPr>
+                        <w:t xml:space="preserve"> Am</w:t>
+                      </w:r>
+                    </w:p>
+                    <w:p>
+                      <w:pPr>
+                        <w:rPr>
+                          <w:rFonts w:ascii="Courier New" w:hAnsi="Courier New" w:cs="Courier New"/>
+                          <w:b/>
+                        </w:rPr>
+                      </w:pPr>
+                      <w:r>
+                        <w:rPr>
+                          <w:rFonts w:ascii="Courier New" w:hAnsi="Courier New" w:cs="Courier New"/>
+                          <w:b/>
+                        </w:rPr>
+                        <w:t>H7</w:t>
+                      </w:r>
+                      <w:r>
+                        <w:rPr>
+                          <w:rFonts w:ascii="Courier New" w:hAnsi="Courier New" w:cs="Courier New"/>
+                          <w:b/>
+                        </w:rPr>
+                        <w:t xml:space="preserve"> </w:t>
+                      </w:r>
+                      <w:r>
+                        <w:rPr>
+                          <w:rFonts w:ascii="Courier New" w:hAnsi="Courier New" w:cs="Courier New"/>
+                          <w:b/>
+                        </w:rPr>
+                        <w:t xml:space="preserve"> Em</w:t>
+                      </w:r>
+                    </w:p>
+                  </w:txbxContent>
+                </v:textbox>
+              </v:shape>
+            </w:pict>
+          </mc:Fallback>
+        </mc:AlternateContent>
+      </w:r>
+      <w:r>
+        <w:rPr>
           <w:rFonts w:eastAsia="Times New Roman" w:cs="Arial"/>
           <w:color w:val="3C3C3C"/>
           <w:sz w:val="36"/>
@@ -21892,6 +23364,7 @@
     <w:p>
       <w:pPr>
         <w:spacing w:before="300" w:after="300"/>
+        <w:ind w:left="720"/>
         <w:rPr>
           <w:rFonts w:eastAsia="Times New Roman" w:cs="Arial"/>
           <w:color w:val="3C3C3C"/>
@@ -21908,7 +23381,7 @@
           <w:szCs w:val="36"/>
           <w:lang w:val="ru-RU"/>
         </w:rPr>
-        <w:t>Милая моя, Cолнышко лесное,</w:t>
+        <w:t xml:space="preserve">Милая моя, </w:t>
       </w:r>
       <w:r>
         <w:rPr>
@@ -21919,12 +23392,8 @@
           <w:lang w:val="ru-RU"/>
         </w:rPr>
         <w:br/>
-        <w:t>Где, в каких краях Встретишься со мною?</w:t>
-      </w:r>
-    </w:p>
-    <w:p>
-      <w:pPr>
-        <w:spacing w:before="300" w:after="300"/>
+      </w:r>
+      <w:r>
         <w:rPr>
           <w:rFonts w:eastAsia="Times New Roman" w:cs="Arial"/>
           <w:color w:val="3C3C3C"/>
@@ -21932,7 +23401,8 @@
           <w:szCs w:val="36"/>
           <w:lang w:val="ru-RU"/>
         </w:rPr>
-      </w:pPr>
+        <w:t>Солнышко</w:t>
+      </w:r>
       <w:r>
         <w:rPr>
           <w:rFonts w:eastAsia="Times New Roman" w:cs="Arial"/>
@@ -21941,7 +23411,7 @@
           <w:szCs w:val="36"/>
           <w:lang w:val="ru-RU"/>
         </w:rPr>
-        <w:t>Крылья сложили палатки — их кончен полёт,</w:t>
+        <w:t xml:space="preserve"> лесное,</w:t>
       </w:r>
       <w:r>
         <w:rPr>
@@ -21952,7 +23422,7 @@
           <w:lang w:val="ru-RU"/>
         </w:rPr>
         <w:br/>
-        <w:t>Крылья расправил искатель разлук — самолёт,</w:t>
+        <w:t xml:space="preserve">Где, в каких краях </w:t>
       </w:r>
       <w:r>
         <w:rPr>
@@ -21963,7 +23433,6 @@
           <w:lang w:val="ru-RU"/>
         </w:rPr>
         <w:br/>
-        <w:t>И потихонечку пятится трап от крыла,</w:t>
       </w:r>
       <w:r>
         <w:rPr>
@@ -21973,8 +23442,7 @@
           <w:szCs w:val="36"/>
           <w:lang w:val="ru-RU"/>
         </w:rPr>
-        <w:br/>
-        <w:t>Вот уж действительно пропасть меж нами легла.</w:t>
+        <w:t>Встретишься со мною?</w:t>
       </w:r>
     </w:p>
     <w:p>
@@ -21996,7 +23464,7 @@
           <w:szCs w:val="36"/>
           <w:lang w:val="ru-RU"/>
         </w:rPr>
-        <w:t>Милая моя, Cолнышко лесное,</w:t>
+        <w:t>Крылья сложили палатки — их кончен полёт,</w:t>
       </w:r>
       <w:r>
         <w:rPr>
@@ -22007,12 +23475,9 @@
           <w:lang w:val="ru-RU"/>
         </w:rPr>
         <w:br/>
-        <w:t>Где, в каких краях Встретишься со мною?</w:t>
-      </w:r>
-    </w:p>
-    <w:p>
-      <w:pPr>
-        <w:spacing w:before="300" w:after="300"/>
+        <w:t>Крылья расправил искатель разлук — самолёт,</w:t>
+      </w:r>
+      <w:r>
         <w:rPr>
           <w:rFonts w:eastAsia="Times New Roman" w:cs="Arial"/>
           <w:color w:val="3C3C3C"/>
@@ -22020,7 +23485,9 @@
           <w:szCs w:val="36"/>
           <w:lang w:val="ru-RU"/>
         </w:rPr>
-      </w:pPr>
+        <w:br/>
+        <w:t>И потихонечку пятится трап от крыла,</w:t>
+      </w:r>
       <w:r>
         <w:rPr>
           <w:rFonts w:eastAsia="Times New Roman" w:cs="Arial"/>
@@ -22029,9 +23496,13 @@
           <w:szCs w:val="36"/>
           <w:lang w:val="ru-RU"/>
         </w:rPr>
-        <w:t>Не утешайте меня, мне слова не нужны,</w:t>
-      </w:r>
-      <w:r>
+        <w:br/>
+        <w:t>Вот уж действительно пропасть меж нами легла.</w:t>
+      </w:r>
+    </w:p>
+    <w:p>
+      <w:pPr>
+        <w:spacing w:before="300" w:after="300"/>
         <w:rPr>
           <w:rFonts w:eastAsia="Times New Roman" w:cs="Arial"/>
           <w:color w:val="3C3C3C"/>
@@ -22039,9 +23510,7 @@
           <w:szCs w:val="36"/>
           <w:lang w:val="ru-RU"/>
         </w:rPr>
-        <w:br/>
-        <w:t>Мне б отыскать тот ручей у янтарной сосны,</w:t>
-      </w:r>
+      </w:pPr>
       <w:r>
         <w:rPr>
           <w:rFonts w:eastAsia="Times New Roman" w:cs="Arial"/>
@@ -22050,8 +23519,7 @@
           <w:szCs w:val="36"/>
           <w:lang w:val="ru-RU"/>
         </w:rPr>
-        <w:br/>
-        <w:t>Вдруг сквозь туман там краснеет кусочек огня,</w:t>
+        <w:t>Не утешайте меня, мне слова не нужны,</w:t>
       </w:r>
       <w:r>
         <w:rPr>
@@ -22062,12 +23530,9 @@
           <w:lang w:val="ru-RU"/>
         </w:rPr>
         <w:br/>
-        <w:t>Вдруг у огня ожидают, представьте, меня!</w:t>
-      </w:r>
-    </w:p>
-    <w:p>
-      <w:pPr>
-        <w:spacing w:before="300" w:after="300"/>
+        <w:t>Мне б отыскать тот ручей у янтарной сосны,</w:t>
+      </w:r>
+      <w:r>
         <w:rPr>
           <w:rFonts w:eastAsia="Times New Roman" w:cs="Arial"/>
           <w:color w:val="3C3C3C"/>
@@ -22075,7 +23540,9 @@
           <w:szCs w:val="36"/>
           <w:lang w:val="ru-RU"/>
         </w:rPr>
-      </w:pPr>
+        <w:br/>
+        <w:t>Вдруг сквозь туман там краснеет кусочек огня,</w:t>
+      </w:r>
       <w:r>
         <w:rPr>
           <w:rFonts w:eastAsia="Times New Roman" w:cs="Arial"/>
@@ -22084,9 +23551,13 @@
           <w:szCs w:val="36"/>
           <w:lang w:val="ru-RU"/>
         </w:rPr>
-        <w:t>Милая моя, Cолнышко лесное,</w:t>
-      </w:r>
-      <w:r>
+        <w:br/>
+        <w:t>Вдруг у огня ожидают, представьте, меня!</w:t>
+      </w:r>
+    </w:p>
+    <w:p>
+      <w:pPr>
+        <w:spacing w:before="300" w:after="300"/>
         <w:rPr>
           <w:rFonts w:eastAsia="Times New Roman" w:cs="Arial"/>
           <w:color w:val="3C3C3C"/>
@@ -22094,13 +23565,8 @@
           <w:szCs w:val="36"/>
           <w:lang w:val="ru-RU"/>
         </w:rPr>
-        <w:br/>
-        <w:t>Где, в каких краях Встретишься со мною?</w:t>
-      </w:r>
-    </w:p>
-    <w:p>
-      <w:pPr>
-        <w:spacing w:before="300" w:after="300"/>
+      </w:pPr>
+      <w:r>
         <w:rPr>
           <w:rFonts w:eastAsia="Times New Roman" w:cs="Arial"/>
           <w:color w:val="3C3C3C"/>
@@ -22108,7 +23574,8 @@
           <w:szCs w:val="36"/>
           <w:lang w:val="ru-RU"/>
         </w:rPr>
-      </w:pPr>
+        <w:t>Всем нашим встречам разлуки, увы, суждены,</w:t>
+      </w:r>
       <w:r>
         <w:rPr>
           <w:rFonts w:eastAsia="Times New Roman" w:cs="Arial"/>
@@ -22117,7 +23584,8 @@
           <w:szCs w:val="36"/>
           <w:lang w:val="ru-RU"/>
         </w:rPr>
-        <w:t>Всем нашим встречам разлуки, увы, суждены,</w:t>
+        <w:br/>
+        <w:t>Тих и печален ручей у янтарной сосны,</w:t>
       </w:r>
       <w:r>
         <w:rPr>
@@ -22128,7 +23596,7 @@
           <w:lang w:val="ru-RU"/>
         </w:rPr>
         <w:br/>
-        <w:t>Тих и печален ручей у янтарной сосны,</w:t>
+        <w:t>Пеплом несмелым подёрнулись угли костра,</w:t>
       </w:r>
       <w:r>
         <w:rPr>
@@ -22139,59 +23607,41 @@
           <w:lang w:val="ru-RU"/>
         </w:rPr>
         <w:br/>
-        <w:t>Пеплом несмелым подёрнулись угли костра,</w:t>
-      </w:r>
-      <w:r>
-        <w:rPr>
-          <w:rFonts w:eastAsia="Times New Roman" w:cs="Arial"/>
-          <w:color w:val="3C3C3C"/>
-          <w:sz w:val="36"/>
-          <w:szCs w:val="36"/>
-          <w:lang w:val="ru-RU"/>
-        </w:rPr>
-        <w:br/>
         <w:t>Вот и окончилось всё — расставаться пора.</w:t>
       </w:r>
     </w:p>
     <w:p>
       <w:pPr>
-        <w:spacing w:before="300"/>
-        <w:rPr>
-          <w:rFonts w:eastAsia="Times New Roman" w:cs="Arial"/>
-          <w:color w:val="3C3C3C"/>
-          <w:sz w:val="36"/>
-          <w:szCs w:val="36"/>
-          <w:lang w:val="ru-RU"/>
-        </w:rPr>
-      </w:pPr>
-      <w:r>
-        <w:rPr>
-          <w:rFonts w:eastAsia="Times New Roman" w:cs="Arial"/>
-          <w:color w:val="3C3C3C"/>
-          <w:sz w:val="36"/>
-          <w:szCs w:val="36"/>
-          <w:lang w:val="ru-RU"/>
-        </w:rPr>
-        <w:t>Милая моя, Cолнышко лесное,</w:t>
-      </w:r>
-      <w:r>
-        <w:rPr>
-          <w:rFonts w:eastAsia="Times New Roman" w:cs="Arial"/>
-          <w:color w:val="3C3C3C"/>
-          <w:sz w:val="36"/>
-          <w:szCs w:val="36"/>
-          <w:lang w:val="ru-RU"/>
-        </w:rPr>
-        <w:br/>
-        <w:t>Где, в каких краях Встретишься со мною?</w:t>
-      </w:r>
-    </w:p>
-    <w:p>
-      <w:pPr>
         <w:rPr>
           <w:rFonts w:ascii="Times New Roman" w:eastAsia="Times New Roman" w:hAnsi="Times New Roman" w:cs="Times New Roman"/>
           <w:sz w:val="24"/>
           <w:lang w:val="ru-RU"/>
+        </w:rPr>
+      </w:pPr>
+    </w:p>
+    <w:p>
+      <w:pPr>
+        <w:rPr>
+          <w:rFonts w:ascii="Times New Roman" w:eastAsia="Times New Roman" w:hAnsi="Times New Roman" w:cs="Times New Roman"/>
+          <w:sz w:val="24"/>
+          <w:lang w:val="ru-RU"/>
+        </w:rPr>
+      </w:pPr>
+    </w:p>
+    <w:p>
+      <w:pPr>
+        <w:rPr>
+          <w:rFonts w:ascii="Times New Roman" w:eastAsia="Times New Roman" w:hAnsi="Times New Roman" w:cs="Times New Roman"/>
+          <w:sz w:val="24"/>
+          <w:lang w:val="ru-RU"/>
+        </w:rPr>
+      </w:pPr>
+    </w:p>
+    <w:p>
+      <w:pPr>
+        <w:rPr>
+          <w:rFonts w:ascii="Times New Roman" w:eastAsia="Times New Roman" w:hAnsi="Times New Roman" w:cs="Times New Roman"/>
+          <w:sz w:val="24"/>
         </w:rPr>
       </w:pPr>
     </w:p>
@@ -22219,6 +23669,474 @@
     </w:p>
     <w:p>
       <w:pPr>
+        <w:pStyle w:val="Heading2"/>
+        <w:rPr>
+          <w:lang w:val="ru-RU"/>
+        </w:rPr>
+      </w:pPr>
+      <w:r>
+        <w:rPr>
+          <w:lang w:val="ru-RU"/>
+        </w:rPr>
+        <w:t>Я В ВЕСЕННЕМ ЛЕСУ ПИЛ БЕРЕЗОВЫЙ СОК</w:t>
+      </w:r>
+    </w:p>
+    <w:p>
+      <w:pPr>
+        <w:autoSpaceDE w:val="0"/>
+        <w:autoSpaceDN w:val="0"/>
+        <w:adjustRightInd w:val="0"/>
+        <w:rPr>
+          <w:rFonts w:ascii="Courier" w:hAnsi="Courier" w:cs="Courier"/>
+          <w:sz w:val="20"/>
+          <w:szCs w:val="20"/>
+          <w:lang w:val="ru-RU"/>
+        </w:rPr>
+      </w:pPr>
+    </w:p>
+    <w:p>
+      <w:pPr>
+        <w:autoSpaceDE w:val="0"/>
+        <w:autoSpaceDN w:val="0"/>
+        <w:adjustRightInd w:val="0"/>
+        <w:rPr>
+          <w:rFonts w:ascii="Courier" w:hAnsi="Courier" w:cs="Courier"/>
+          <w:sz w:val="20"/>
+          <w:szCs w:val="20"/>
+          <w:lang w:val="ru-RU"/>
+        </w:rPr>
+      </w:pPr>
+    </w:p>
+    <w:p>
+      <w:pPr>
+        <w:rPr>
+          <w:rFonts w:cs="Arial"/>
+          <w:sz w:val="44"/>
+          <w:szCs w:val="32"/>
+          <w:lang w:val="ru-RU"/>
+        </w:rPr>
+      </w:pPr>
+      <w:r>
+        <w:rPr>
+          <w:rFonts w:cs="Arial"/>
+          <w:sz w:val="44"/>
+          <w:szCs w:val="32"/>
+          <w:lang w:val="ru-RU"/>
+        </w:rPr>
+        <w:t>Я в весеннем лесу пил березовый сок,</w:t>
+      </w:r>
+    </w:p>
+    <w:p>
+      <w:pPr>
+        <w:rPr>
+          <w:rFonts w:cs="Arial"/>
+          <w:sz w:val="44"/>
+          <w:szCs w:val="32"/>
+          <w:lang w:val="ru-RU"/>
+        </w:rPr>
+      </w:pPr>
+      <w:r>
+        <w:rPr>
+          <w:rFonts w:cs="Arial"/>
+          <w:sz w:val="44"/>
+          <w:szCs w:val="32"/>
+          <w:lang w:val="ru-RU"/>
+        </w:rPr>
+        <w:t>С ненаглядной певуньей в стогу ночевал,</w:t>
+      </w:r>
+    </w:p>
+    <w:p>
+      <w:pPr>
+        <w:rPr>
+          <w:rFonts w:cs="Arial"/>
+          <w:sz w:val="44"/>
+          <w:szCs w:val="32"/>
+          <w:lang w:val="ru-RU"/>
+        </w:rPr>
+      </w:pPr>
+      <w:r>
+        <w:rPr>
+          <w:rFonts w:cs="Arial"/>
+          <w:sz w:val="44"/>
+          <w:szCs w:val="32"/>
+          <w:lang w:val="ru-RU"/>
+        </w:rPr>
+        <w:t>Что имел не сберег, что любил - потерял.</w:t>
+      </w:r>
+    </w:p>
+    <w:p>
+      <w:pPr>
+        <w:rPr>
+          <w:rFonts w:cs="Arial"/>
+          <w:sz w:val="44"/>
+          <w:szCs w:val="32"/>
+          <w:lang w:val="ru-RU"/>
+        </w:rPr>
+      </w:pPr>
+      <w:r>
+        <w:rPr>
+          <w:rFonts w:cs="Arial"/>
+          <w:sz w:val="44"/>
+          <w:szCs w:val="32"/>
+          <w:lang w:val="ru-RU"/>
+        </w:rPr>
+        <w:t>Был я смел и удачлив, но счастья не знал.</w:t>
+      </w:r>
+    </w:p>
+    <w:p>
+      <w:pPr>
+        <w:rPr>
+          <w:rFonts w:cs="Arial"/>
+          <w:sz w:val="44"/>
+          <w:szCs w:val="32"/>
+          <w:lang w:val="ru-RU"/>
+        </w:rPr>
+      </w:pPr>
+    </w:p>
+    <w:p>
+      <w:pPr>
+        <w:ind w:left="720"/>
+        <w:rPr>
+          <w:rFonts w:cs="Arial"/>
+          <w:sz w:val="44"/>
+          <w:szCs w:val="32"/>
+          <w:lang w:val="ru-RU"/>
+        </w:rPr>
+      </w:pPr>
+      <w:r>
+        <w:rPr>
+          <w:rFonts w:cs="Arial"/>
+          <w:sz w:val="44"/>
+          <w:szCs w:val="32"/>
+          <w:lang w:val="ru-RU"/>
+        </w:rPr>
+        <w:t>И носило меня, как осенний листок.</w:t>
+      </w:r>
+    </w:p>
+    <w:p>
+      <w:pPr>
+        <w:ind w:left="720"/>
+        <w:rPr>
+          <w:rFonts w:cs="Arial"/>
+          <w:sz w:val="44"/>
+          <w:szCs w:val="32"/>
+          <w:lang w:val="ru-RU"/>
+        </w:rPr>
+      </w:pPr>
+      <w:r>
+        <w:rPr>
+          <w:rFonts w:cs="Arial"/>
+          <w:sz w:val="44"/>
+          <w:szCs w:val="32"/>
+          <w:lang w:val="ru-RU"/>
+        </w:rPr>
+        <w:t>Я менял города, я менял имена.</w:t>
+      </w:r>
+    </w:p>
+    <w:p>
+      <w:pPr>
+        <w:ind w:left="720"/>
+        <w:rPr>
+          <w:rFonts w:cs="Arial"/>
+          <w:sz w:val="44"/>
+          <w:szCs w:val="32"/>
+          <w:lang w:val="ru-RU"/>
+        </w:rPr>
+      </w:pPr>
+      <w:r>
+        <w:rPr>
+          <w:rFonts w:cs="Arial"/>
+          <w:sz w:val="44"/>
+          <w:szCs w:val="32"/>
+          <w:lang w:val="ru-RU"/>
+        </w:rPr>
+        <w:t>Надышался я пылью заморских дорог,</w:t>
+      </w:r>
+    </w:p>
+    <w:p>
+      <w:pPr>
+        <w:ind w:left="720"/>
+        <w:rPr>
+          <w:rFonts w:cs="Arial"/>
+          <w:sz w:val="44"/>
+          <w:szCs w:val="32"/>
+          <w:lang w:val="ru-RU"/>
+        </w:rPr>
+      </w:pPr>
+      <w:r>
+        <w:rPr>
+          <w:rFonts w:cs="Arial"/>
+          <w:sz w:val="44"/>
+          <w:szCs w:val="32"/>
+          <w:lang w:val="ru-RU"/>
+        </w:rPr>
+        <w:t>Где не пахнут цветы, не светила луна.</w:t>
+      </w:r>
+    </w:p>
+    <w:p>
+      <w:pPr>
+        <w:rPr>
+          <w:rFonts w:cs="Arial"/>
+          <w:sz w:val="44"/>
+          <w:szCs w:val="32"/>
+          <w:lang w:val="ru-RU"/>
+        </w:rPr>
+      </w:pPr>
+    </w:p>
+    <w:p>
+      <w:pPr>
+        <w:rPr>
+          <w:rFonts w:cs="Arial"/>
+          <w:sz w:val="44"/>
+          <w:szCs w:val="32"/>
+          <w:lang w:val="ru-RU"/>
+        </w:rPr>
+      </w:pPr>
+      <w:r>
+        <w:rPr>
+          <w:rFonts w:cs="Arial"/>
+          <w:sz w:val="44"/>
+          <w:szCs w:val="32"/>
+          <w:lang w:val="ru-RU"/>
+        </w:rPr>
+        <w:t>И окурки я за борт бросал в океан,</w:t>
+      </w:r>
+    </w:p>
+    <w:p>
+      <w:pPr>
+        <w:rPr>
+          <w:rFonts w:cs="Arial"/>
+          <w:sz w:val="44"/>
+          <w:szCs w:val="32"/>
+          <w:lang w:val="ru-RU"/>
+        </w:rPr>
+      </w:pPr>
+      <w:r>
+        <w:rPr>
+          <w:rFonts w:cs="Arial"/>
+          <w:sz w:val="44"/>
+          <w:szCs w:val="32"/>
+          <w:lang w:val="ru-RU"/>
+        </w:rPr>
+        <w:t>Проклинал красоту островов и морей</w:t>
+      </w:r>
+    </w:p>
+    <w:p>
+      <w:pPr>
+        <w:rPr>
+          <w:rFonts w:cs="Arial"/>
+          <w:sz w:val="44"/>
+          <w:szCs w:val="32"/>
+          <w:lang w:val="ru-RU"/>
+        </w:rPr>
+      </w:pPr>
+      <w:r>
+        <w:rPr>
+          <w:rFonts w:cs="Arial"/>
+          <w:sz w:val="44"/>
+          <w:szCs w:val="32"/>
+          <w:lang w:val="ru-RU"/>
+        </w:rPr>
+        <w:t>И бразильских болот малярийный туман,</w:t>
+      </w:r>
+    </w:p>
+    <w:p>
+      <w:pPr>
+        <w:rPr>
+          <w:rFonts w:cs="Arial"/>
+          <w:sz w:val="44"/>
+          <w:szCs w:val="32"/>
+          <w:lang w:val="ru-RU"/>
+        </w:rPr>
+      </w:pPr>
+      <w:r>
+        <w:rPr>
+          <w:rFonts w:cs="Arial"/>
+          <w:sz w:val="44"/>
+          <w:szCs w:val="32"/>
+          <w:lang w:val="ru-RU"/>
+        </w:rPr>
+        <w:t>И вино кабаков, и тоску лагерей.</w:t>
+      </w:r>
+    </w:p>
+    <w:p>
+      <w:pPr>
+        <w:rPr>
+          <w:rFonts w:cs="Arial"/>
+          <w:sz w:val="44"/>
+          <w:szCs w:val="32"/>
+          <w:lang w:val="ru-RU"/>
+        </w:rPr>
+      </w:pPr>
+    </w:p>
+    <w:p>
+      <w:pPr>
+        <w:ind w:left="720"/>
+        <w:rPr>
+          <w:rFonts w:cs="Arial"/>
+          <w:sz w:val="44"/>
+          <w:szCs w:val="32"/>
+          <w:lang w:val="ru-RU"/>
+        </w:rPr>
+      </w:pPr>
+      <w:r>
+        <w:rPr>
+          <w:rFonts w:cs="Arial"/>
+          <w:sz w:val="44"/>
+          <w:szCs w:val="32"/>
+          <w:lang w:val="ru-RU"/>
+        </w:rPr>
+        <w:t>Зачеркнуть бы всю жизнь да с начала начать,</w:t>
+      </w:r>
+    </w:p>
+    <w:p>
+      <w:pPr>
+        <w:ind w:left="720"/>
+        <w:rPr>
+          <w:rFonts w:cs="Arial"/>
+          <w:sz w:val="44"/>
+          <w:szCs w:val="32"/>
+          <w:lang w:val="ru-RU"/>
+        </w:rPr>
+      </w:pPr>
+      <w:r>
+        <w:rPr>
+          <w:rFonts w:cs="Arial"/>
+          <w:sz w:val="44"/>
+          <w:szCs w:val="32"/>
+          <w:lang w:val="ru-RU"/>
+        </w:rPr>
+        <w:t>Полететь к ненаглядной певунье своей.</w:t>
+      </w:r>
+    </w:p>
+    <w:p>
+      <w:pPr>
+        <w:ind w:left="720"/>
+        <w:rPr>
+          <w:rFonts w:cs="Arial"/>
+          <w:sz w:val="44"/>
+          <w:szCs w:val="32"/>
+          <w:lang w:val="ru-RU"/>
+        </w:rPr>
+      </w:pPr>
+      <w:r>
+        <w:rPr>
+          <w:rFonts w:cs="Arial"/>
+          <w:sz w:val="44"/>
+          <w:szCs w:val="32"/>
+          <w:lang w:val="ru-RU"/>
+        </w:rPr>
+        <w:t>Да вот только узнает ли родина-мать</w:t>
+      </w:r>
+    </w:p>
+    <w:p>
+      <w:pPr>
+        <w:ind w:left="720"/>
+        <w:rPr>
+          <w:rFonts w:cs="Arial"/>
+          <w:sz w:val="44"/>
+          <w:szCs w:val="32"/>
+          <w:lang w:val="ru-RU"/>
+        </w:rPr>
+      </w:pPr>
+      <w:r>
+        <w:rPr>
+          <w:rFonts w:cs="Arial"/>
+          <w:sz w:val="44"/>
+          <w:szCs w:val="32"/>
+          <w:lang w:val="ru-RU"/>
+        </w:rPr>
+        <w:t>Одного из пропащих своих сыновей?</w:t>
+      </w:r>
+    </w:p>
+    <w:p>
+      <w:pPr>
+        <w:rPr>
+          <w:rFonts w:cs="Arial"/>
+          <w:sz w:val="44"/>
+          <w:szCs w:val="32"/>
+          <w:lang w:val="ru-RU"/>
+        </w:rPr>
+      </w:pPr>
+    </w:p>
+    <w:p>
+      <w:pPr>
+        <w:rPr>
+          <w:rFonts w:cs="Arial"/>
+          <w:sz w:val="44"/>
+          <w:szCs w:val="32"/>
+          <w:lang w:val="ru-RU"/>
+        </w:rPr>
+      </w:pPr>
+      <w:r>
+        <w:rPr>
+          <w:rFonts w:cs="Arial"/>
+          <w:sz w:val="44"/>
+          <w:szCs w:val="32"/>
+          <w:lang w:val="ru-RU"/>
+        </w:rPr>
+        <w:t>Я в весеннем лесу пил березовый сок,</w:t>
+      </w:r>
+    </w:p>
+    <w:p>
+      <w:pPr>
+        <w:rPr>
+          <w:rFonts w:cs="Arial"/>
+          <w:sz w:val="44"/>
+          <w:szCs w:val="32"/>
+          <w:lang w:val="ru-RU"/>
+        </w:rPr>
+      </w:pPr>
+      <w:r>
+        <w:rPr>
+          <w:rFonts w:cs="Arial"/>
+          <w:sz w:val="44"/>
+          <w:szCs w:val="32"/>
+          <w:lang w:val="ru-RU"/>
+        </w:rPr>
+        <w:t>С ненаглядной певуньей в стогу ночевал,</w:t>
+      </w:r>
+    </w:p>
+    <w:p>
+      <w:pPr>
+        <w:rPr>
+          <w:rFonts w:cs="Arial"/>
+          <w:sz w:val="44"/>
+          <w:szCs w:val="32"/>
+          <w:lang w:val="ru-RU"/>
+        </w:rPr>
+      </w:pPr>
+      <w:r>
+        <w:rPr>
+          <w:rFonts w:cs="Arial"/>
+          <w:sz w:val="44"/>
+          <w:szCs w:val="32"/>
+          <w:lang w:val="ru-RU"/>
+        </w:rPr>
+        <w:t>Что имел не сберег, что любил - потерял.</w:t>
+      </w:r>
+    </w:p>
+    <w:p>
+      <w:pPr>
+        <w:rPr>
+          <w:rFonts w:cs="Arial"/>
+          <w:sz w:val="44"/>
+          <w:szCs w:val="32"/>
+          <w:lang w:val="ru-RU"/>
+        </w:rPr>
+      </w:pPr>
+      <w:r>
+        <w:rPr>
+          <w:rFonts w:cs="Arial"/>
+          <w:sz w:val="44"/>
+          <w:szCs w:val="32"/>
+          <w:lang w:val="ru-RU"/>
+        </w:rPr>
+        <w:t>Был я смел и удачлив, но счастья не знал</w:t>
+      </w:r>
+    </w:p>
+    <w:p>
+      <w:pPr>
         <w:rPr>
           <w:rFonts w:ascii="Times New Roman" w:eastAsia="Times New Roman" w:hAnsi="Times New Roman" w:cs="Times New Roman"/>
           <w:sz w:val="24"/>
@@ -22259,7 +24177,6 @@
         <w:rPr>
           <w:lang w:val="ru-RU"/>
         </w:rPr>
-        <w:lastRenderedPageBreak/>
         <w:t>РАЗНОЕ</w:t>
       </w:r>
       <w:bookmarkEnd w:id="14"/>
@@ -22441,7 +24358,6 @@
         <w:rPr>
           <w:lang w:val="ru-RU"/>
         </w:rPr>
-        <w:lastRenderedPageBreak/>
         <w:t>МОЙ ДРУГ ХУДОЖНИК И ПОЭТ</w:t>
       </w:r>
     </w:p>
@@ -23457,21 +25373,10 @@
     <w:p>
       <w:pPr>
         <w:pStyle w:val="Heading2"/>
-        <w:rPr>
-          <w:lang w:val="ru-RU"/>
-        </w:rPr>
       </w:pPr>
       <w:bookmarkStart w:id="15" w:name="_Toc342154411"/>
       <w:r>
         <w:rPr>
-          <w:highlight w:val="yellow"/>
-        </w:rPr>
-        <w:lastRenderedPageBreak/>
-        <w:t>#</w:t>
-      </w:r>
-      <w:r>
-        <w:rPr>
-          <w:highlight w:val="yellow"/>
           <w:lang w:val="ru-RU"/>
         </w:rPr>
         <w:t>НОЧЬ, КАКАЯ НОЧЬ</w:t>
@@ -23909,476 +25814,7 @@
         </w:sectPr>
       </w:pPr>
     </w:p>
-    <w:p>
-      <w:pPr>
-        <w:pStyle w:val="Heading2"/>
-        <w:rPr>
-          <w:lang w:val="ru-RU"/>
-        </w:rPr>
-      </w:pPr>
-      <w:r>
-        <w:rPr>
-          <w:lang w:val="ru-RU"/>
-        </w:rPr>
-        <w:lastRenderedPageBreak/>
-        <w:t>Я В ВЕСЕННЕМ ЛЕСУ ПИЛ БЕРЕЗОВЫЙ СОК</w:t>
-      </w:r>
-      <w:bookmarkEnd w:id="15"/>
-    </w:p>
-    <w:p>
-      <w:pPr>
-        <w:autoSpaceDE w:val="0"/>
-        <w:autoSpaceDN w:val="0"/>
-        <w:adjustRightInd w:val="0"/>
-        <w:rPr>
-          <w:rFonts w:ascii="Courier" w:hAnsi="Courier" w:cs="Courier"/>
-          <w:sz w:val="20"/>
-          <w:szCs w:val="20"/>
-          <w:lang w:val="ru-RU"/>
-        </w:rPr>
-      </w:pPr>
-    </w:p>
-    <w:p>
-      <w:pPr>
-        <w:autoSpaceDE w:val="0"/>
-        <w:autoSpaceDN w:val="0"/>
-        <w:adjustRightInd w:val="0"/>
-        <w:rPr>
-          <w:rFonts w:ascii="Courier" w:hAnsi="Courier" w:cs="Courier"/>
-          <w:sz w:val="20"/>
-          <w:szCs w:val="20"/>
-          <w:lang w:val="ru-RU"/>
-        </w:rPr>
-      </w:pPr>
-    </w:p>
-    <w:p>
-      <w:pPr>
-        <w:rPr>
-          <w:rFonts w:cs="Arial"/>
-          <w:sz w:val="44"/>
-          <w:szCs w:val="32"/>
-          <w:lang w:val="ru-RU"/>
-        </w:rPr>
-      </w:pPr>
-      <w:r>
-        <w:rPr>
-          <w:rFonts w:cs="Arial"/>
-          <w:sz w:val="44"/>
-          <w:szCs w:val="32"/>
-          <w:lang w:val="ru-RU"/>
-        </w:rPr>
-        <w:t>Я в весеннем лесу пил березовый сок,</w:t>
-      </w:r>
-    </w:p>
-    <w:p>
-      <w:pPr>
-        <w:rPr>
-          <w:rFonts w:cs="Arial"/>
-          <w:sz w:val="44"/>
-          <w:szCs w:val="32"/>
-          <w:lang w:val="ru-RU"/>
-        </w:rPr>
-      </w:pPr>
-      <w:r>
-        <w:rPr>
-          <w:rFonts w:cs="Arial"/>
-          <w:sz w:val="44"/>
-          <w:szCs w:val="32"/>
-          <w:lang w:val="ru-RU"/>
-        </w:rPr>
-        <w:t>С ненаглядной певуньей в стогу ночевал,</w:t>
-      </w:r>
-    </w:p>
-    <w:p>
-      <w:pPr>
-        <w:rPr>
-          <w:rFonts w:cs="Arial"/>
-          <w:sz w:val="44"/>
-          <w:szCs w:val="32"/>
-          <w:lang w:val="ru-RU"/>
-        </w:rPr>
-      </w:pPr>
-      <w:r>
-        <w:rPr>
-          <w:rFonts w:cs="Arial"/>
-          <w:sz w:val="44"/>
-          <w:szCs w:val="32"/>
-          <w:lang w:val="ru-RU"/>
-        </w:rPr>
-        <w:t>Что имел не сберег, что любил - потерял.</w:t>
-      </w:r>
-    </w:p>
-    <w:p>
-      <w:pPr>
-        <w:rPr>
-          <w:rFonts w:cs="Arial"/>
-          <w:sz w:val="44"/>
-          <w:szCs w:val="32"/>
-          <w:lang w:val="ru-RU"/>
-        </w:rPr>
-      </w:pPr>
-      <w:r>
-        <w:rPr>
-          <w:rFonts w:cs="Arial"/>
-          <w:sz w:val="44"/>
-          <w:szCs w:val="32"/>
-          <w:lang w:val="ru-RU"/>
-        </w:rPr>
-        <w:t>Был я смел и удачлив, но счастья не знал.</w:t>
-      </w:r>
-    </w:p>
-    <w:p>
-      <w:pPr>
-        <w:rPr>
-          <w:rFonts w:cs="Arial"/>
-          <w:sz w:val="44"/>
-          <w:szCs w:val="32"/>
-          <w:lang w:val="ru-RU"/>
-        </w:rPr>
-      </w:pPr>
-    </w:p>
-    <w:p>
-      <w:pPr>
-        <w:ind w:left="720"/>
-        <w:rPr>
-          <w:rFonts w:cs="Arial"/>
-          <w:sz w:val="44"/>
-          <w:szCs w:val="32"/>
-          <w:lang w:val="ru-RU"/>
-        </w:rPr>
-      </w:pPr>
-      <w:r>
-        <w:rPr>
-          <w:rFonts w:cs="Arial"/>
-          <w:sz w:val="44"/>
-          <w:szCs w:val="32"/>
-          <w:lang w:val="ru-RU"/>
-        </w:rPr>
-        <w:t>И носило меня, как осенний листок.</w:t>
-      </w:r>
-    </w:p>
-    <w:p>
-      <w:pPr>
-        <w:ind w:left="720"/>
-        <w:rPr>
-          <w:rFonts w:cs="Arial"/>
-          <w:sz w:val="44"/>
-          <w:szCs w:val="32"/>
-          <w:lang w:val="ru-RU"/>
-        </w:rPr>
-      </w:pPr>
-      <w:r>
-        <w:rPr>
-          <w:rFonts w:cs="Arial"/>
-          <w:sz w:val="44"/>
-          <w:szCs w:val="32"/>
-          <w:lang w:val="ru-RU"/>
-        </w:rPr>
-        <w:t>Я менял города, я менял имена.</w:t>
-      </w:r>
-    </w:p>
-    <w:p>
-      <w:pPr>
-        <w:ind w:left="720"/>
-        <w:rPr>
-          <w:rFonts w:cs="Arial"/>
-          <w:sz w:val="44"/>
-          <w:szCs w:val="32"/>
-          <w:lang w:val="ru-RU"/>
-        </w:rPr>
-      </w:pPr>
-      <w:r>
-        <w:rPr>
-          <w:rFonts w:cs="Arial"/>
-          <w:sz w:val="44"/>
-          <w:szCs w:val="32"/>
-          <w:lang w:val="ru-RU"/>
-        </w:rPr>
-        <w:t>Надышался я пылью заморских дорог,</w:t>
-      </w:r>
-    </w:p>
-    <w:p>
-      <w:pPr>
-        <w:ind w:left="720"/>
-        <w:rPr>
-          <w:rFonts w:cs="Arial"/>
-          <w:sz w:val="44"/>
-          <w:szCs w:val="32"/>
-          <w:lang w:val="ru-RU"/>
-        </w:rPr>
-      </w:pPr>
-      <w:r>
-        <w:rPr>
-          <w:rFonts w:cs="Arial"/>
-          <w:sz w:val="44"/>
-          <w:szCs w:val="32"/>
-          <w:lang w:val="ru-RU"/>
-        </w:rPr>
-        <w:t>Где не пахнут цветы, не светила луна.</w:t>
-      </w:r>
-    </w:p>
-    <w:p>
-      <w:pPr>
-        <w:rPr>
-          <w:rFonts w:cs="Arial"/>
-          <w:sz w:val="44"/>
-          <w:szCs w:val="32"/>
-          <w:lang w:val="ru-RU"/>
-        </w:rPr>
-      </w:pPr>
-    </w:p>
-    <w:p>
-      <w:pPr>
-        <w:rPr>
-          <w:rFonts w:cs="Arial"/>
-          <w:sz w:val="44"/>
-          <w:szCs w:val="32"/>
-          <w:lang w:val="ru-RU"/>
-        </w:rPr>
-      </w:pPr>
-      <w:r>
-        <w:rPr>
-          <w:rFonts w:cs="Arial"/>
-          <w:sz w:val="44"/>
-          <w:szCs w:val="32"/>
-          <w:lang w:val="ru-RU"/>
-        </w:rPr>
-        <w:t>И окурки я за борт бросал в океан,</w:t>
-      </w:r>
-    </w:p>
-    <w:p>
-      <w:pPr>
-        <w:rPr>
-          <w:rFonts w:cs="Arial"/>
-          <w:sz w:val="44"/>
-          <w:szCs w:val="32"/>
-          <w:lang w:val="ru-RU"/>
-        </w:rPr>
-      </w:pPr>
-      <w:r>
-        <w:rPr>
-          <w:rFonts w:cs="Arial"/>
-          <w:sz w:val="44"/>
-          <w:szCs w:val="32"/>
-          <w:lang w:val="ru-RU"/>
-        </w:rPr>
-        <w:t>Проклинал красоту островов и морей</w:t>
-      </w:r>
-    </w:p>
-    <w:p>
-      <w:pPr>
-        <w:rPr>
-          <w:rFonts w:cs="Arial"/>
-          <w:sz w:val="44"/>
-          <w:szCs w:val="32"/>
-          <w:lang w:val="ru-RU"/>
-        </w:rPr>
-      </w:pPr>
-      <w:r>
-        <w:rPr>
-          <w:rFonts w:cs="Arial"/>
-          <w:sz w:val="44"/>
-          <w:szCs w:val="32"/>
-          <w:lang w:val="ru-RU"/>
-        </w:rPr>
-        <w:t>И бразильских болот малярийный туман,</w:t>
-      </w:r>
-    </w:p>
-    <w:p>
-      <w:pPr>
-        <w:rPr>
-          <w:rFonts w:cs="Arial"/>
-          <w:sz w:val="44"/>
-          <w:szCs w:val="32"/>
-          <w:lang w:val="ru-RU"/>
-        </w:rPr>
-      </w:pPr>
-      <w:r>
-        <w:rPr>
-          <w:rFonts w:cs="Arial"/>
-          <w:sz w:val="44"/>
-          <w:szCs w:val="32"/>
-          <w:lang w:val="ru-RU"/>
-        </w:rPr>
-        <w:t>И вино кабаков, и тоску лагерей.</w:t>
-      </w:r>
-    </w:p>
-    <w:p>
-      <w:pPr>
-        <w:rPr>
-          <w:rFonts w:cs="Arial"/>
-          <w:sz w:val="44"/>
-          <w:szCs w:val="32"/>
-          <w:lang w:val="ru-RU"/>
-        </w:rPr>
-      </w:pPr>
-    </w:p>
-    <w:p>
-      <w:pPr>
-        <w:ind w:left="720"/>
-        <w:rPr>
-          <w:rFonts w:cs="Arial"/>
-          <w:sz w:val="44"/>
-          <w:szCs w:val="32"/>
-          <w:lang w:val="ru-RU"/>
-        </w:rPr>
-      </w:pPr>
-      <w:r>
-        <w:rPr>
-          <w:rFonts w:cs="Arial"/>
-          <w:sz w:val="44"/>
-          <w:szCs w:val="32"/>
-          <w:lang w:val="ru-RU"/>
-        </w:rPr>
-        <w:t>Зачеркнуть бы всю жизнь да с начала начать,</w:t>
-      </w:r>
-    </w:p>
-    <w:p>
-      <w:pPr>
-        <w:ind w:left="720"/>
-        <w:rPr>
-          <w:rFonts w:cs="Arial"/>
-          <w:sz w:val="44"/>
-          <w:szCs w:val="32"/>
-          <w:lang w:val="ru-RU"/>
-        </w:rPr>
-      </w:pPr>
-      <w:r>
-        <w:rPr>
-          <w:rFonts w:cs="Arial"/>
-          <w:sz w:val="44"/>
-          <w:szCs w:val="32"/>
-          <w:lang w:val="ru-RU"/>
-        </w:rPr>
-        <w:t>Полететь к ненаглядной певунье своей.</w:t>
-      </w:r>
-    </w:p>
-    <w:p>
-      <w:pPr>
-        <w:ind w:left="720"/>
-        <w:rPr>
-          <w:rFonts w:cs="Arial"/>
-          <w:sz w:val="44"/>
-          <w:szCs w:val="32"/>
-          <w:lang w:val="ru-RU"/>
-        </w:rPr>
-      </w:pPr>
-      <w:r>
-        <w:rPr>
-          <w:rFonts w:cs="Arial"/>
-          <w:sz w:val="44"/>
-          <w:szCs w:val="32"/>
-          <w:lang w:val="ru-RU"/>
-        </w:rPr>
-        <w:t>Да вот только узнает ли родина-мать</w:t>
-      </w:r>
-    </w:p>
-    <w:p>
-      <w:pPr>
-        <w:ind w:left="720"/>
-        <w:rPr>
-          <w:rFonts w:cs="Arial"/>
-          <w:sz w:val="44"/>
-          <w:szCs w:val="32"/>
-          <w:lang w:val="ru-RU"/>
-        </w:rPr>
-      </w:pPr>
-      <w:r>
-        <w:rPr>
-          <w:rFonts w:cs="Arial"/>
-          <w:sz w:val="44"/>
-          <w:szCs w:val="32"/>
-          <w:lang w:val="ru-RU"/>
-        </w:rPr>
-        <w:t>Одного из пропащих своих сыновей?</w:t>
-      </w:r>
-    </w:p>
-    <w:p>
-      <w:pPr>
-        <w:rPr>
-          <w:rFonts w:cs="Arial"/>
-          <w:sz w:val="44"/>
-          <w:szCs w:val="32"/>
-          <w:lang w:val="ru-RU"/>
-        </w:rPr>
-      </w:pPr>
-    </w:p>
-    <w:p>
-      <w:pPr>
-        <w:rPr>
-          <w:rFonts w:cs="Arial"/>
-          <w:sz w:val="44"/>
-          <w:szCs w:val="32"/>
-          <w:lang w:val="ru-RU"/>
-        </w:rPr>
-      </w:pPr>
-      <w:r>
-        <w:rPr>
-          <w:rFonts w:cs="Arial"/>
-          <w:sz w:val="44"/>
-          <w:szCs w:val="32"/>
-          <w:lang w:val="ru-RU"/>
-        </w:rPr>
-        <w:t>Я в весеннем лесу пил березовый сок,</w:t>
-      </w:r>
-    </w:p>
-    <w:p>
-      <w:pPr>
-        <w:rPr>
-          <w:rFonts w:cs="Arial"/>
-          <w:sz w:val="44"/>
-          <w:szCs w:val="32"/>
-          <w:lang w:val="ru-RU"/>
-        </w:rPr>
-      </w:pPr>
-      <w:r>
-        <w:rPr>
-          <w:rFonts w:cs="Arial"/>
-          <w:sz w:val="44"/>
-          <w:szCs w:val="32"/>
-          <w:lang w:val="ru-RU"/>
-        </w:rPr>
-        <w:t>С ненаглядной певуньей в стогу ночевал,</w:t>
-      </w:r>
-    </w:p>
-    <w:p>
-      <w:pPr>
-        <w:rPr>
-          <w:rFonts w:cs="Arial"/>
-          <w:sz w:val="44"/>
-          <w:szCs w:val="32"/>
-          <w:lang w:val="ru-RU"/>
-        </w:rPr>
-      </w:pPr>
-      <w:r>
-        <w:rPr>
-          <w:rFonts w:cs="Arial"/>
-          <w:sz w:val="44"/>
-          <w:szCs w:val="32"/>
-          <w:lang w:val="ru-RU"/>
-        </w:rPr>
-        <w:t>Что имел не сберег, что любил - потерял.</w:t>
-      </w:r>
-    </w:p>
-    <w:p>
-      <w:pPr>
-        <w:rPr>
-          <w:rFonts w:cs="Arial"/>
-          <w:sz w:val="44"/>
-          <w:szCs w:val="32"/>
-          <w:lang w:val="ru-RU"/>
-        </w:rPr>
-      </w:pPr>
-      <w:r>
-        <w:rPr>
-          <w:rFonts w:cs="Arial"/>
-          <w:sz w:val="44"/>
-          <w:szCs w:val="32"/>
-          <w:lang w:val="ru-RU"/>
-        </w:rPr>
-        <w:t>Был я смел и удачлив, но счастья не знал</w:t>
-      </w:r>
-    </w:p>
+    <w:bookmarkEnd w:id="15"/>
     <w:p>
       <w:pPr>
         <w:rPr>
@@ -24417,7 +25853,6 @@
           <w:noProof/>
           <w:lang w:val="ru-RU"/>
         </w:rPr>
-        <w:lastRenderedPageBreak/>
         <mc:AlternateContent>
           <mc:Choice Requires="wps">
             <w:drawing>
@@ -24925,7 +26360,7 @@
           </mc:Choice>
           <mc:Fallback>
             <w:pict>
-              <v:shape w14:anchorId="512515E3" id="Text Box 11" o:spid="_x0000_s1034" type="#_x0000_t202" style="position:absolute;margin-left:274.15pt;margin-top:13.15pt;width:217.15pt;height:136pt;z-index:251674624;visibility:visible;mso-wrap-style:square;mso-wrap-distance-left:9pt;mso-wrap-distance-top:0;mso-wrap-distance-right:9pt;mso-wrap-distance-bottom:0;mso-position-horizontal:absolute;mso-position-horizontal-relative:text;mso-position-vertical:absolute;mso-position-vertical-relative:text;v-text-anchor:top" o:gfxdata="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" fillcolor="white [3201]" strokecolor="black [3200]" strokeweight="1pt">
+              <v:shape w14:anchorId="512515E3" id="Text Box 11" o:spid="_x0000_s1036" type="#_x0000_t202" style="position:absolute;margin-left:274.15pt;margin-top:13.15pt;width:217.15pt;height:136pt;z-index:251674624;visibility:visible;mso-wrap-style:square;mso-wrap-distance-left:9pt;mso-wrap-distance-top:0;mso-wrap-distance-right:9pt;mso-wrap-distance-bottom:0;mso-position-horizontal:absolute;mso-position-horizontal-relative:text;mso-position-vertical:absolute;mso-position-vertical-relative:text;v-text-anchor:top" o:gfxdata="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" fillcolor="white [3201]" strokecolor="black [3200]" strokeweight="1pt">
                 <v:textbox>
                   <w:txbxContent>
                     <w:p>
@@ -25579,7 +27014,6 @@
         <w:rPr>
           <w:lang w:val="ru-RU"/>
         </w:rPr>
-        <w:lastRenderedPageBreak/>
         <w:t>ЛЕГЕНДА О ДВУХ МОНАСТЫРЯХ</w:t>
       </w:r>
       <w:bookmarkEnd w:id="16"/>
@@ -26676,7 +28110,6 @@
         <w:rPr>
           <w:lang w:val="ru-RU"/>
         </w:rPr>
-        <w:lastRenderedPageBreak/>
         <w:t>НАШ ДУРДОМ ГОЛОСУЕТ ЗА ПУТИНА</w:t>
       </w:r>
       <w:bookmarkEnd w:id="17"/>
@@ -27176,7 +28609,6 @@
         <w:pStyle w:val="Heading2"/>
       </w:pPr>
       <w:r>
-        <w:lastRenderedPageBreak/>
         <w:t>КЕ</w:t>
       </w:r>
       <w:r>
@@ -27691,7 +29123,6 @@
         <w:rPr>
           <w:lang w:val="ru-RU"/>
         </w:rPr>
-        <w:lastRenderedPageBreak/>
         <w:t>АЛЛИЛУЙЯ</w:t>
       </w:r>
     </w:p>
@@ -28184,7 +29615,6 @@
         <w:rPr>
           <w:rFonts w:eastAsia="Times New Roman"/>
         </w:rPr>
-        <w:lastRenderedPageBreak/>
         <w:t>ТУМАН</w:t>
       </w:r>
     </w:p>
@@ -28621,7 +30051,6 @@
         <w:rPr>
           <w:lang w:val="ru-RU"/>
         </w:rPr>
-        <w:lastRenderedPageBreak/>
         <w:t>КОЛХОЗНЫЙ ПАНК</w:t>
       </w:r>
     </w:p>
@@ -29410,7 +30839,6 @@
         <w:rPr>
           <w:highlight w:val="yellow"/>
         </w:rPr>
-        <w:lastRenderedPageBreak/>
         <w:t>#</w:t>
       </w:r>
       <w:r>
@@ -29693,7 +31121,6 @@
         <w:rPr>
           <w:highlight w:val="yellow"/>
         </w:rPr>
-        <w:lastRenderedPageBreak/>
         <w:t>#</w:t>
       </w:r>
       <w:r>
@@ -30563,7 +31990,6 @@
         <w:rPr>
           <w:highlight w:val="yellow"/>
         </w:rPr>
-        <w:lastRenderedPageBreak/>
         <w:t>#</w:t>
       </w:r>
       <w:r>
@@ -30703,7 +32129,6 @@
           <w:rFonts w:eastAsia="Times New Roman"/>
           <w:highlight w:val="yellow"/>
         </w:rPr>
-        <w:lastRenderedPageBreak/>
         <w:t>#</w:t>
       </w:r>
       <w:r>
@@ -30934,7 +32359,6 @@
       </w:pPr>
       <w:bookmarkStart w:id="23" w:name="_Toc342154410"/>
       <w:r>
-        <w:lastRenderedPageBreak/>
         <w:t>#</w:t>
       </w:r>
       <w:r>
@@ -31910,7 +33334,6 @@
         <w:rPr>
           <w:highlight w:val="yellow"/>
         </w:rPr>
-        <w:lastRenderedPageBreak/>
         <w:t>НОВАЯ ПЕСНЯ ПРО СТАЛИНА</w:t>
       </w:r>
       <w:bookmarkEnd w:id="24"/>
@@ -32295,7 +33718,6 @@
         <w:br/>
       </w:r>
       <w:r>
-        <w:lastRenderedPageBreak/>
         <w:br/>
         <w:t>Пр.</w:t>
       </w:r>
@@ -32327,7 +33749,6 @@
         <w:rPr>
           <w:highlight w:val="yellow"/>
         </w:rPr>
-        <w:lastRenderedPageBreak/>
         <w:t>ЗУША - "КНЯЗЬ ВЛАДИМИР"</w:t>
       </w:r>
       <w:bookmarkEnd w:id="25"/>
@@ -32662,7 +34083,6 @@
         <w:pStyle w:val="a"/>
       </w:pPr>
       <w:r>
-        <w:lastRenderedPageBreak/>
         <w:t>Захлебнись, завались, задавись, заблудись,</w:t>
       </w:r>
       <w:r>
@@ -32790,7 +34210,6 @@
       </w:pPr>
       <w:bookmarkStart w:id="26" w:name="_Toc342154422"/>
       <w:r>
-        <w:lastRenderedPageBreak/>
         <w:t>ОЛЕГ МЕДВЕДЕВ - АЛЫЕ КРЫЛЬЯ</w:t>
       </w:r>
       <w:bookmarkEnd w:id="26"/>
@@ -33235,7 +34654,6 @@
         <w:rPr>
           <w:highlight w:val="yellow"/>
         </w:rPr>
-        <w:lastRenderedPageBreak/>
         <w:t>КУКРЫНИКСЫ - ЕСЕНИН</w:t>
       </w:r>
       <w:bookmarkEnd w:id="27"/>
@@ -34803,7 +36221,7 @@
 </file>
 
 <file path=customXml/itemProps1.xml><?xml version="1.0" encoding="utf-8"?>
-<ds:datastoreItem xmlns:ds="http://schemas.openxmlformats.org/officeDocument/2006/customXml" ds:itemID="{9BE57BE2-A5A6-B54C-AA5F-298D1AC7D069}">
+<ds:datastoreItem xmlns:ds="http://schemas.openxmlformats.org/officeDocument/2006/customXml" ds:itemID="{7F33D45E-D0EB-3940-9C7A-BC6EC37CD4E1}">
   <ds:schemaRefs>
     <ds:schemaRef ds:uri="http://schemas.openxmlformats.org/officeDocument/2006/bibliography"/>
   </ds:schemaRefs>

</xml_diff>